<commit_message>
updated reports; ready to hand in
</commit_message>
<xml_diff>
--- a/Material/Report_of_MapReduce_Facility.docx
+++ b/Material/Report_of_MapReduce_Facility.docx
@@ -15,21 +15,12 @@
         </w:rPr>
         <w:t xml:space="preserve">Report of </w:t>
       </w:r>
-      <w:proofErr w:type="spellStart"/>
-      <w:r>
-        <w:rPr>
-          <w:rFonts w:ascii="Times" w:eastAsia="MS Mincho" w:hAnsi="Times"/>
-          <w:lang w:eastAsia="ja-JP"/>
-        </w:rPr>
-        <w:t>MapReduce</w:t>
-      </w:r>
-      <w:proofErr w:type="spellEnd"/>
-      <w:r>
-        <w:rPr>
-          <w:rFonts w:ascii="Times" w:eastAsia="MS Mincho" w:hAnsi="Times"/>
-          <w:lang w:eastAsia="ja-JP"/>
-        </w:rPr>
-        <w:t xml:space="preserve"> </w:t>
+      <w:r>
+        <w:rPr>
+          <w:rFonts w:ascii="Times" w:eastAsia="MS Mincho" w:hAnsi="Times"/>
+          <w:lang w:eastAsia="ja-JP"/>
+        </w:rPr>
+        <w:t xml:space="preserve">MapReduce </w:t>
       </w:r>
       <w:r>
         <w:rPr>
@@ -71,55 +62,11 @@
           <w:rFonts w:ascii="Times" w:hAnsi="Times"/>
         </w:rPr>
       </w:pPr>
-      <w:proofErr w:type="spellStart"/>
       <w:r>
         <w:rPr>
           <w:rFonts w:ascii="Times" w:hAnsi="Times"/>
         </w:rPr>
-        <w:t>Kailiang</w:t>
-      </w:r>
-      <w:proofErr w:type="spellEnd"/>
-      <w:r>
-        <w:rPr>
-          <w:rFonts w:ascii="Times" w:hAnsi="Times"/>
-        </w:rPr>
-        <w:t xml:space="preserve"> </w:t>
-      </w:r>
-      <w:proofErr w:type="gramStart"/>
-      <w:r>
-        <w:rPr>
-          <w:rFonts w:ascii="Times" w:hAnsi="Times"/>
-        </w:rPr>
-        <w:t>Chen(</w:t>
-      </w:r>
-      <w:proofErr w:type="spellStart"/>
-      <w:proofErr w:type="gramEnd"/>
-      <w:r>
-        <w:rPr>
-          <w:rFonts w:ascii="Times" w:hAnsi="Times"/>
-        </w:rPr>
-        <w:t>kailianc</w:t>
-      </w:r>
-      <w:proofErr w:type="spellEnd"/>
-      <w:r>
-        <w:rPr>
-          <w:rFonts w:ascii="Times" w:hAnsi="Times"/>
-        </w:rPr>
-        <w:t>) &amp; Yang Pan(</w:t>
-      </w:r>
-      <w:proofErr w:type="spellStart"/>
-      <w:r>
-        <w:rPr>
-          <w:rFonts w:ascii="Times" w:hAnsi="Times"/>
-        </w:rPr>
-        <w:t>yangpan</w:t>
-      </w:r>
-      <w:proofErr w:type="spellEnd"/>
-      <w:r>
-        <w:rPr>
-          <w:rFonts w:ascii="Times" w:hAnsi="Times"/>
-        </w:rPr>
-        <w:t>)</w:t>
+        <w:t>Kailiang Chen(kailianc) &amp; Yang Pan(yangpan)</w:t>
       </w:r>
     </w:p>
     <w:p>
@@ -165,7 +112,6 @@
         </w:rPr>
         <w:t xml:space="preserve">Hadoop </w:t>
       </w:r>
-      <w:proofErr w:type="spellStart"/>
       <w:r>
         <w:rPr>
           <w:rFonts w:ascii="Times" w:eastAsia="MS Mincho" w:hAnsi="Times"/>
@@ -175,7 +121,6 @@
         </w:rPr>
         <w:t>Backgroud</w:t>
       </w:r>
-      <w:proofErr w:type="spellEnd"/>
     </w:p>
     <w:p>
       <w:pPr>
@@ -193,23 +138,13 @@
         </w:rPr>
         <w:t xml:space="preserve">In this project, our goal is to design and implement a </w:t>
       </w:r>
-      <w:proofErr w:type="spellStart"/>
       <w:r>
         <w:rPr>
           <w:rFonts w:ascii="Times" w:eastAsia="MS Mincho" w:hAnsi="Times"/>
           <w:b/>
           <w:lang w:eastAsia="ja-JP"/>
         </w:rPr>
-        <w:t>MapReduce</w:t>
-      </w:r>
-      <w:proofErr w:type="spellEnd"/>
-      <w:r>
-        <w:rPr>
-          <w:rFonts w:ascii="Times" w:eastAsia="MS Mincho" w:hAnsi="Times"/>
-          <w:b/>
-          <w:lang w:eastAsia="ja-JP"/>
-        </w:rPr>
-        <w:t xml:space="preserve"> Facility</w:t>
+        <w:t>MapReduce Facility</w:t>
       </w:r>
       <w:r>
         <w:rPr>
@@ -262,23 +197,7 @@
           <w:rFonts w:ascii="Times" w:eastAsia="MS Mincho" w:hAnsi="Times"/>
           <w:lang w:eastAsia="ja-JP"/>
         </w:rPr>
-        <w:t xml:space="preserve">The whole </w:t>
-      </w:r>
-      <w:proofErr w:type="spellStart"/>
-      <w:r>
-        <w:rPr>
-          <w:rFonts w:ascii="Times" w:eastAsia="MS Mincho" w:hAnsi="Times"/>
-          <w:lang w:eastAsia="ja-JP"/>
-        </w:rPr>
-        <w:t>MapReduce</w:t>
-      </w:r>
-      <w:proofErr w:type="spellEnd"/>
-      <w:r>
-        <w:rPr>
-          <w:rFonts w:ascii="Times" w:eastAsia="MS Mincho" w:hAnsi="Times"/>
-          <w:lang w:eastAsia="ja-JP"/>
-        </w:rPr>
-        <w:t xml:space="preserve"> framework in Hadoop consists of four independent entities:</w:t>
+        <w:t>The whole MapReduce framework in Hadoop consists of four independent entities:</w:t>
       </w:r>
     </w:p>
     <w:p>
@@ -316,23 +235,7 @@
           <w:rFonts w:ascii="Times" w:eastAsia="MS Mincho" w:hAnsi="Times"/>
           <w:lang w:eastAsia="ja-JP"/>
         </w:rPr>
-        <w:t xml:space="preserve">lient, which submits the </w:t>
-      </w:r>
-      <w:proofErr w:type="spellStart"/>
-      <w:r>
-        <w:rPr>
-          <w:rFonts w:ascii="Times" w:eastAsia="MS Mincho" w:hAnsi="Times"/>
-          <w:lang w:eastAsia="ja-JP"/>
-        </w:rPr>
-        <w:t>MapReduce</w:t>
-      </w:r>
-      <w:proofErr w:type="spellEnd"/>
-      <w:r>
-        <w:rPr>
-          <w:rFonts w:ascii="Times" w:eastAsia="MS Mincho" w:hAnsi="Times"/>
-          <w:lang w:eastAsia="ja-JP"/>
-        </w:rPr>
-        <w:t xml:space="preserve"> job.</w:t>
+        <w:t>lient, which submits the MapReduce job.</w:t>
       </w:r>
     </w:p>
     <w:p>
@@ -358,7 +261,6 @@
         </w:rPr>
         <w:t xml:space="preserve">The </w:t>
       </w:r>
-      <w:proofErr w:type="spellStart"/>
       <w:r>
         <w:rPr>
           <w:rFonts w:ascii="Times" w:eastAsia="MS Mincho" w:hAnsi="Times"/>
@@ -371,15 +273,7 @@
           <w:rFonts w:ascii="Times" w:eastAsia="MS Mincho" w:hAnsi="Times"/>
           <w:lang w:eastAsia="ja-JP"/>
         </w:rPr>
-        <w:t>obtracker</w:t>
-      </w:r>
-      <w:proofErr w:type="spellEnd"/>
-      <w:r>
-        <w:rPr>
-          <w:rFonts w:ascii="Times" w:eastAsia="MS Mincho" w:hAnsi="Times"/>
-          <w:lang w:eastAsia="ja-JP"/>
-        </w:rPr>
-        <w:t xml:space="preserve">, which coordinates the job run. </w:t>
+        <w:t xml:space="preserve">obtracker, which coordinates the job run. </w:t>
       </w:r>
     </w:p>
     <w:p>
@@ -405,7 +299,6 @@
         </w:rPr>
         <w:t xml:space="preserve">The </w:t>
       </w:r>
-      <w:proofErr w:type="spellStart"/>
       <w:r>
         <w:rPr>
           <w:rFonts w:ascii="Times" w:eastAsia="MS Mincho" w:hAnsi="Times"/>
@@ -418,15 +311,7 @@
           <w:rFonts w:ascii="Times" w:eastAsia="MS Mincho" w:hAnsi="Times"/>
           <w:lang w:eastAsia="ja-JP"/>
         </w:rPr>
-        <w:t>asktrackers</w:t>
-      </w:r>
-      <w:proofErr w:type="spellEnd"/>
-      <w:r>
-        <w:rPr>
-          <w:rFonts w:ascii="Times" w:eastAsia="MS Mincho" w:hAnsi="Times"/>
-          <w:lang w:eastAsia="ja-JP"/>
-        </w:rPr>
-        <w:t>, which run the tasks that the job has been split into.</w:t>
+        <w:t>asktrackers, which run the tasks that the job has been split into.</w:t>
       </w:r>
     </w:p>
     <w:p>
@@ -466,8 +351,6 @@
         </w:rPr>
         <w:t xml:space="preserve">istributed </w:t>
       </w:r>
-      <w:proofErr w:type="spellStart"/>
-      <w:proofErr w:type="gramStart"/>
       <w:r>
         <w:rPr>
           <w:rFonts w:ascii="Times" w:eastAsia="MS Mincho" w:hAnsi="Times"/>
@@ -480,23 +363,7 @@
           <w:rFonts w:ascii="Times" w:eastAsia="MS Mincho" w:hAnsi="Times"/>
           <w:lang w:eastAsia="ja-JP"/>
         </w:rPr>
-        <w:t>ilesystem</w:t>
-      </w:r>
-      <w:proofErr w:type="spellEnd"/>
-      <w:r>
-        <w:rPr>
-          <w:rFonts w:ascii="Times" w:eastAsia="MS Mincho" w:hAnsi="Times"/>
-          <w:lang w:eastAsia="ja-JP"/>
-        </w:rPr>
-        <w:t>(</w:t>
-      </w:r>
-      <w:proofErr w:type="gramEnd"/>
-      <w:r>
-        <w:rPr>
-          <w:rFonts w:ascii="Times" w:eastAsia="MS Mincho" w:hAnsi="Times"/>
-          <w:lang w:eastAsia="ja-JP"/>
-        </w:rPr>
-        <w:t>HDFS), which is used for sharing job files between the other entities.</w:t>
+        <w:t>ilesystem(HDFS), which is used for sharing job files between the other entities.</w:t>
       </w:r>
     </w:p>
     <w:p>
@@ -514,17 +381,8 @@
           <w:rFonts w:ascii="Times" w:eastAsia="MS Mincho" w:hAnsi="Times"/>
           <w:lang w:eastAsia="ja-JP"/>
         </w:rPr>
-        <w:t xml:space="preserve">Hadoop </w:t>
-      </w:r>
-      <w:proofErr w:type="spellStart"/>
-      <w:r>
-        <w:rPr>
-          <w:rFonts w:ascii="Times" w:eastAsia="MS Mincho" w:hAnsi="Times"/>
-          <w:lang w:eastAsia="ja-JP"/>
-        </w:rPr>
-        <w:t>MapReduce</w:t>
-      </w:r>
-      <w:proofErr w:type="spellEnd"/>
+        <w:t>Hadoop MapReduce</w:t>
+      </w:r>
       <w:r>
         <w:rPr>
           <w:rFonts w:ascii="Times" w:eastAsia="MS Mincho" w:hAnsi="Times"/>
@@ -537,17 +395,92 @@
           <w:rFonts w:ascii="Times" w:eastAsia="MS Mincho" w:hAnsi="Times"/>
           <w:lang w:eastAsia="ja-JP"/>
         </w:rPr>
-        <w:t xml:space="preserve">When the job is submitted from application to the </w:t>
-      </w:r>
-      <w:proofErr w:type="gramStart"/>
-      <w:r>
-        <w:rPr>
-          <w:rFonts w:ascii="Times" w:eastAsia="MS Mincho" w:hAnsi="Times"/>
-          <w:lang w:eastAsia="ja-JP"/>
-        </w:rPr>
-        <w:t>framework ,</w:t>
-      </w:r>
-      <w:proofErr w:type="gramEnd"/>
+        <w:t xml:space="preserve">When the job is submitted from application to the framework , </w:t>
+      </w:r>
+      <w:r>
+        <w:rPr>
+          <w:rFonts w:ascii="Times" w:eastAsia="MS Mincho" w:hAnsi="Times"/>
+          <w:lang w:eastAsia="ja-JP"/>
+        </w:rPr>
+        <w:t xml:space="preserve">it is passed from </w:t>
+      </w:r>
+      <w:r>
+        <w:rPr>
+          <w:rFonts w:ascii="Times" w:eastAsia="MS Mincho" w:hAnsi="Times"/>
+          <w:lang w:eastAsia="ja-JP"/>
+        </w:rPr>
+        <w:t xml:space="preserve">JobClient </w:t>
+      </w:r>
+      <w:r>
+        <w:rPr>
+          <w:rFonts w:ascii="Times" w:eastAsia="MS Mincho" w:hAnsi="Times"/>
+          <w:lang w:eastAsia="ja-JP"/>
+        </w:rPr>
+        <w:t>to the JobTracker</w:t>
+      </w:r>
+      <w:r>
+        <w:rPr>
+          <w:rFonts w:ascii="Times" w:eastAsia="MS Mincho" w:hAnsi="Times"/>
+          <w:lang w:eastAsia="ja-JP"/>
+        </w:rPr>
+        <w:t>, and then divided into tasks to pass to the TaskTracker</w:t>
+      </w:r>
+      <w:r>
+        <w:rPr>
+          <w:rFonts w:ascii="Times" w:eastAsia="MS Mincho" w:hAnsi="Times"/>
+          <w:lang w:eastAsia="ja-JP"/>
+        </w:rPr>
+        <w:t xml:space="preserve">. By </w:t>
+      </w:r>
+      <w:r>
+        <w:rPr>
+          <w:rFonts w:ascii="Times" w:eastAsia="MS Mincho" w:hAnsi="Times"/>
+          <w:lang w:eastAsia="ja-JP"/>
+        </w:rPr>
+        <w:t xml:space="preserve">RPC and </w:t>
+      </w:r>
+      <w:r>
+        <w:rPr>
+          <w:rFonts w:ascii="Times" w:eastAsia="MS Mincho" w:hAnsi="Times"/>
+          <w:lang w:eastAsia="ja-JP"/>
+        </w:rPr>
+        <w:t xml:space="preserve">HTTP </w:t>
+      </w:r>
+      <w:r>
+        <w:rPr>
+          <w:rFonts w:ascii="Times" w:eastAsia="MS Mincho" w:hAnsi="Times"/>
+          <w:lang w:eastAsia="ja-JP"/>
+        </w:rPr>
+        <w:t>transmission</w:t>
+      </w:r>
+      <w:r>
+        <w:rPr>
+          <w:rFonts w:ascii="Times" w:eastAsia="MS Mincho" w:hAnsi="Times"/>
+          <w:lang w:eastAsia="ja-JP"/>
+        </w:rPr>
+        <w:t xml:space="preserve">, </w:t>
+      </w:r>
+      <w:r>
+        <w:rPr>
+          <w:rFonts w:ascii="Times" w:eastAsia="MS Mincho" w:hAnsi="Times"/>
+          <w:lang w:eastAsia="ja-JP"/>
+        </w:rPr>
+        <w:t>each TaskTracker sends heartbeat to inf</w:t>
+      </w:r>
+      <w:r>
+        <w:rPr>
+          <w:rFonts w:ascii="Times" w:eastAsia="MS Mincho" w:hAnsi="Times"/>
+          <w:lang w:eastAsia="ja-JP"/>
+        </w:rPr>
+        <w:t>orm its status to the JobTracker</w:t>
+      </w:r>
+      <w:r>
+        <w:rPr>
+          <w:rFonts w:ascii="Times" w:eastAsia="MS Mincho" w:hAnsi="Times"/>
+          <w:lang w:eastAsia="ja-JP"/>
+        </w:rPr>
+        <w:t>.</w:t>
+      </w:r>
       <w:r>
         <w:rPr>
           <w:rFonts w:ascii="Times" w:eastAsia="MS Mincho" w:hAnsi="Times"/>
@@ -560,17 +493,85 @@
           <w:rFonts w:ascii="Times" w:eastAsia="MS Mincho" w:hAnsi="Times"/>
           <w:lang w:eastAsia="ja-JP"/>
         </w:rPr>
-        <w:t xml:space="preserve">it is passed from </w:t>
-      </w:r>
-      <w:proofErr w:type="spellStart"/>
-      <w:r>
-        <w:rPr>
-          <w:rFonts w:ascii="Times" w:eastAsia="MS Mincho" w:hAnsi="Times"/>
-          <w:lang w:eastAsia="ja-JP"/>
-        </w:rPr>
-        <w:t>JobClient</w:t>
-      </w:r>
-      <w:proofErr w:type="spellEnd"/>
+        <w:t xml:space="preserve">MapTask and ReduceTask are launched concurrently in a Child process </w:t>
+      </w:r>
+      <w:r>
+        <w:rPr>
+          <w:rFonts w:ascii="Times" w:eastAsia="MS Mincho" w:hAnsi="Times"/>
+          <w:lang w:eastAsia="ja-JP"/>
+        </w:rPr>
+        <w:t xml:space="preserve">to accomplish each small tasks, which consists of </w:t>
+      </w:r>
+      <w:r>
+        <w:rPr>
+          <w:rFonts w:ascii="Times" w:eastAsia="MS Mincho" w:hAnsi="Times"/>
+          <w:lang w:eastAsia="ja-JP"/>
+        </w:rPr>
+        <w:t>split</w:t>
+      </w:r>
+      <w:r>
+        <w:rPr>
+          <w:rFonts w:ascii="Times" w:eastAsia="MS Mincho" w:hAnsi="Times"/>
+          <w:lang w:eastAsia="ja-JP"/>
+        </w:rPr>
+        <w:t xml:space="preserve">, </w:t>
+      </w:r>
+      <w:r>
+        <w:rPr>
+          <w:rFonts w:ascii="Times" w:eastAsia="MS Mincho" w:hAnsi="Times"/>
+          <w:lang w:eastAsia="ja-JP"/>
+        </w:rPr>
+        <w:t>map</w:t>
+      </w:r>
+      <w:r>
+        <w:rPr>
+          <w:rFonts w:ascii="Times" w:eastAsia="MS Mincho" w:hAnsi="Times"/>
+          <w:lang w:eastAsia="ja-JP"/>
+        </w:rPr>
+        <w:t xml:space="preserve">, </w:t>
+      </w:r>
+      <w:r>
+        <w:rPr>
+          <w:rFonts w:ascii="Times" w:eastAsia="MS Mincho" w:hAnsi="Times"/>
+          <w:lang w:eastAsia="ja-JP"/>
+        </w:rPr>
+        <w:t>sort, partition</w:t>
+      </w:r>
+      <w:r>
+        <w:rPr>
+          <w:rFonts w:ascii="Times" w:eastAsia="MS Mincho" w:hAnsi="Times"/>
+          <w:lang w:eastAsia="ja-JP"/>
+        </w:rPr>
+        <w:t xml:space="preserve">, </w:t>
+      </w:r>
+      <w:r>
+        <w:rPr>
+          <w:rFonts w:ascii="Times" w:eastAsia="MS Mincho" w:hAnsi="Times"/>
+          <w:lang w:eastAsia="ja-JP"/>
+        </w:rPr>
+        <w:t>shuffle</w:t>
+      </w:r>
+      <w:r>
+        <w:rPr>
+          <w:rFonts w:ascii="Times" w:eastAsia="MS Mincho" w:hAnsi="Times"/>
+          <w:lang w:eastAsia="ja-JP"/>
+        </w:rPr>
+        <w:t xml:space="preserve">, </w:t>
+      </w:r>
+      <w:r>
+        <w:rPr>
+          <w:rFonts w:ascii="Times" w:eastAsia="MS Mincho" w:hAnsi="Times"/>
+          <w:lang w:eastAsia="ja-JP"/>
+        </w:rPr>
+        <w:t>and reduce</w:t>
+      </w:r>
+      <w:r>
+        <w:rPr>
+          <w:rFonts w:ascii="Times" w:eastAsia="MS Mincho" w:hAnsi="Times"/>
+          <w:lang w:eastAsia="ja-JP"/>
+        </w:rPr>
+        <w:t>.</w:t>
+      </w:r>
       <w:r>
         <w:rPr>
           <w:rFonts w:ascii="Times" w:eastAsia="MS Mincho" w:hAnsi="Times"/>
@@ -583,261 +584,8 @@
           <w:rFonts w:ascii="Times" w:eastAsia="MS Mincho" w:hAnsi="Times"/>
           <w:lang w:eastAsia="ja-JP"/>
         </w:rPr>
-        <w:t xml:space="preserve">to the </w:t>
-      </w:r>
-      <w:proofErr w:type="spellStart"/>
-      <w:r>
-        <w:rPr>
-          <w:rFonts w:ascii="Times" w:eastAsia="MS Mincho" w:hAnsi="Times"/>
-          <w:lang w:eastAsia="ja-JP"/>
-        </w:rPr>
-        <w:t>JobTracker</w:t>
-      </w:r>
-      <w:proofErr w:type="spellEnd"/>
-      <w:r>
-        <w:rPr>
-          <w:rFonts w:ascii="Times" w:eastAsia="MS Mincho" w:hAnsi="Times"/>
-          <w:lang w:eastAsia="ja-JP"/>
-        </w:rPr>
-        <w:t xml:space="preserve">, and then divided into tasks to pass to the </w:t>
-      </w:r>
-      <w:proofErr w:type="spellStart"/>
-      <w:r>
-        <w:rPr>
-          <w:rFonts w:ascii="Times" w:eastAsia="MS Mincho" w:hAnsi="Times"/>
-          <w:lang w:eastAsia="ja-JP"/>
-        </w:rPr>
-        <w:t>TaskTracker</w:t>
-      </w:r>
-      <w:proofErr w:type="spellEnd"/>
-      <w:r>
-        <w:rPr>
-          <w:rFonts w:ascii="Times" w:eastAsia="MS Mincho" w:hAnsi="Times"/>
-          <w:lang w:eastAsia="ja-JP"/>
-        </w:rPr>
-        <w:t xml:space="preserve">. By </w:t>
-      </w:r>
-      <w:r>
-        <w:rPr>
-          <w:rFonts w:ascii="Times" w:eastAsia="MS Mincho" w:hAnsi="Times"/>
-          <w:lang w:eastAsia="ja-JP"/>
-        </w:rPr>
-        <w:t xml:space="preserve">RPC and </w:t>
-      </w:r>
-      <w:r>
-        <w:rPr>
-          <w:rFonts w:ascii="Times" w:eastAsia="MS Mincho" w:hAnsi="Times"/>
-          <w:lang w:eastAsia="ja-JP"/>
-        </w:rPr>
-        <w:t xml:space="preserve">HTTP </w:t>
-      </w:r>
-      <w:r>
-        <w:rPr>
-          <w:rFonts w:ascii="Times" w:eastAsia="MS Mincho" w:hAnsi="Times"/>
-          <w:lang w:eastAsia="ja-JP"/>
-        </w:rPr>
-        <w:t>transmission</w:t>
-      </w:r>
-      <w:r>
-        <w:rPr>
-          <w:rFonts w:ascii="Times" w:eastAsia="MS Mincho" w:hAnsi="Times"/>
-          <w:lang w:eastAsia="ja-JP"/>
-        </w:rPr>
-        <w:t xml:space="preserve">, </w:t>
-      </w:r>
-      <w:r>
-        <w:rPr>
-          <w:rFonts w:ascii="Times" w:eastAsia="MS Mincho" w:hAnsi="Times"/>
-          <w:lang w:eastAsia="ja-JP"/>
-        </w:rPr>
-        <w:t xml:space="preserve">each </w:t>
-      </w:r>
-      <w:proofErr w:type="spellStart"/>
-      <w:r>
-        <w:rPr>
-          <w:rFonts w:ascii="Times" w:eastAsia="MS Mincho" w:hAnsi="Times"/>
-          <w:lang w:eastAsia="ja-JP"/>
-        </w:rPr>
-        <w:t>TaskTracker</w:t>
-      </w:r>
-      <w:proofErr w:type="spellEnd"/>
-      <w:r>
-        <w:rPr>
-          <w:rFonts w:ascii="Times" w:eastAsia="MS Mincho" w:hAnsi="Times"/>
-          <w:lang w:eastAsia="ja-JP"/>
-        </w:rPr>
-        <w:t xml:space="preserve"> sends heartbeat to inf</w:t>
-      </w:r>
-      <w:r>
-        <w:rPr>
-          <w:rFonts w:ascii="Times" w:eastAsia="MS Mincho" w:hAnsi="Times"/>
-          <w:lang w:eastAsia="ja-JP"/>
-        </w:rPr>
-        <w:t xml:space="preserve">orm its status to the </w:t>
-      </w:r>
-      <w:proofErr w:type="spellStart"/>
-      <w:r>
-        <w:rPr>
-          <w:rFonts w:ascii="Times" w:eastAsia="MS Mincho" w:hAnsi="Times"/>
-          <w:lang w:eastAsia="ja-JP"/>
-        </w:rPr>
-        <w:t>JobTracker</w:t>
-      </w:r>
-      <w:proofErr w:type="spellEnd"/>
-      <w:r>
-        <w:rPr>
-          <w:rFonts w:ascii="Times" w:eastAsia="MS Mincho" w:hAnsi="Times"/>
-          <w:lang w:eastAsia="ja-JP"/>
-        </w:rPr>
-        <w:t>.</w:t>
-      </w:r>
-      <w:r>
-        <w:rPr>
-          <w:rFonts w:ascii="Times" w:eastAsia="MS Mincho" w:hAnsi="Times"/>
-          <w:lang w:eastAsia="ja-JP"/>
-        </w:rPr>
-        <w:t xml:space="preserve"> </w:t>
-      </w:r>
-      <w:proofErr w:type="spellStart"/>
-      <w:r>
-        <w:rPr>
-          <w:rFonts w:ascii="Times" w:eastAsia="MS Mincho" w:hAnsi="Times"/>
-          <w:lang w:eastAsia="ja-JP"/>
-        </w:rPr>
-        <w:t>MapTask</w:t>
-      </w:r>
-      <w:proofErr w:type="spellEnd"/>
-      <w:r>
-        <w:rPr>
-          <w:rFonts w:ascii="Times" w:eastAsia="MS Mincho" w:hAnsi="Times"/>
-          <w:lang w:eastAsia="ja-JP"/>
-        </w:rPr>
-        <w:t xml:space="preserve"> and </w:t>
-      </w:r>
-      <w:proofErr w:type="spellStart"/>
-      <w:r>
-        <w:rPr>
-          <w:rFonts w:ascii="Times" w:eastAsia="MS Mincho" w:hAnsi="Times"/>
-          <w:lang w:eastAsia="ja-JP"/>
-        </w:rPr>
-        <w:t>ReduceTask</w:t>
-      </w:r>
-      <w:proofErr w:type="spellEnd"/>
-      <w:r>
-        <w:rPr>
-          <w:rFonts w:ascii="Times" w:eastAsia="MS Mincho" w:hAnsi="Times"/>
-          <w:lang w:eastAsia="ja-JP"/>
-        </w:rPr>
-        <w:t xml:space="preserve"> are launched concurrently in a Child process </w:t>
-      </w:r>
-      <w:r>
-        <w:rPr>
-          <w:rFonts w:ascii="Times" w:eastAsia="MS Mincho" w:hAnsi="Times"/>
-          <w:lang w:eastAsia="ja-JP"/>
-        </w:rPr>
-        <w:t xml:space="preserve">to accomplish each small </w:t>
-      </w:r>
-      <w:proofErr w:type="gramStart"/>
-      <w:r>
-        <w:rPr>
-          <w:rFonts w:ascii="Times" w:eastAsia="MS Mincho" w:hAnsi="Times"/>
-          <w:lang w:eastAsia="ja-JP"/>
-        </w:rPr>
-        <w:t>tasks</w:t>
-      </w:r>
-      <w:proofErr w:type="gramEnd"/>
-      <w:r>
-        <w:rPr>
-          <w:rFonts w:ascii="Times" w:eastAsia="MS Mincho" w:hAnsi="Times"/>
-          <w:lang w:eastAsia="ja-JP"/>
-        </w:rPr>
-        <w:t xml:space="preserve">, which consists of </w:t>
-      </w:r>
-      <w:r>
-        <w:rPr>
-          <w:rFonts w:ascii="Times" w:eastAsia="MS Mincho" w:hAnsi="Times"/>
-          <w:lang w:eastAsia="ja-JP"/>
-        </w:rPr>
-        <w:t>split</w:t>
-      </w:r>
-      <w:r>
-        <w:rPr>
-          <w:rFonts w:ascii="Times" w:eastAsia="MS Mincho" w:hAnsi="Times"/>
-          <w:lang w:eastAsia="ja-JP"/>
-        </w:rPr>
-        <w:t xml:space="preserve">, </w:t>
-      </w:r>
-      <w:r>
-        <w:rPr>
-          <w:rFonts w:ascii="Times" w:eastAsia="MS Mincho" w:hAnsi="Times"/>
-          <w:lang w:eastAsia="ja-JP"/>
-        </w:rPr>
-        <w:t>map</w:t>
-      </w:r>
-      <w:r>
-        <w:rPr>
-          <w:rFonts w:ascii="Times" w:eastAsia="MS Mincho" w:hAnsi="Times"/>
-          <w:lang w:eastAsia="ja-JP"/>
-        </w:rPr>
-        <w:t xml:space="preserve">, </w:t>
-      </w:r>
-      <w:r>
-        <w:rPr>
-          <w:rFonts w:ascii="Times" w:eastAsia="MS Mincho" w:hAnsi="Times"/>
-          <w:lang w:eastAsia="ja-JP"/>
-        </w:rPr>
-        <w:t>sort, partition</w:t>
-      </w:r>
-      <w:r>
-        <w:rPr>
-          <w:rFonts w:ascii="Times" w:eastAsia="MS Mincho" w:hAnsi="Times"/>
-          <w:lang w:eastAsia="ja-JP"/>
-        </w:rPr>
-        <w:t xml:space="preserve">, </w:t>
-      </w:r>
-      <w:r>
-        <w:rPr>
-          <w:rFonts w:ascii="Times" w:eastAsia="MS Mincho" w:hAnsi="Times"/>
-          <w:lang w:eastAsia="ja-JP"/>
-        </w:rPr>
-        <w:t>shuffle</w:t>
-      </w:r>
-      <w:r>
-        <w:rPr>
-          <w:rFonts w:ascii="Times" w:eastAsia="MS Mincho" w:hAnsi="Times"/>
-          <w:lang w:eastAsia="ja-JP"/>
-        </w:rPr>
-        <w:t xml:space="preserve">, </w:t>
-      </w:r>
-      <w:r>
-        <w:rPr>
-          <w:rFonts w:ascii="Times" w:eastAsia="MS Mincho" w:hAnsi="Times"/>
-          <w:lang w:eastAsia="ja-JP"/>
-        </w:rPr>
-        <w:t>and reduce</w:t>
-      </w:r>
-      <w:r>
-        <w:rPr>
-          <w:rFonts w:ascii="Times" w:eastAsia="MS Mincho" w:hAnsi="Times"/>
-          <w:lang w:eastAsia="ja-JP"/>
-        </w:rPr>
-        <w:t>.</w:t>
-      </w:r>
-      <w:r>
-        <w:rPr>
-          <w:rFonts w:ascii="Times" w:eastAsia="MS Mincho" w:hAnsi="Times"/>
-          <w:lang w:eastAsia="ja-JP"/>
-        </w:rPr>
-        <w:t xml:space="preserve"> </w:t>
-      </w:r>
-      <w:r>
-        <w:rPr>
-          <w:rFonts w:ascii="Times" w:eastAsia="MS Mincho" w:hAnsi="Times"/>
-          <w:lang w:eastAsia="ja-JP"/>
-        </w:rPr>
         <w:t xml:space="preserve">Figure1 and Figure2 describe the </w:t>
       </w:r>
-      <w:proofErr w:type="spellStart"/>
       <w:r>
         <w:rPr>
           <w:rFonts w:ascii="Times" w:eastAsia="MS Mincho" w:hAnsi="Times"/>
@@ -864,15 +612,7 @@
           <w:rFonts w:ascii="Times" w:eastAsia="MS Mincho" w:hAnsi="Times"/>
           <w:lang w:eastAsia="ja-JP"/>
         </w:rPr>
-        <w:t>educe</w:t>
-      </w:r>
-      <w:proofErr w:type="spellEnd"/>
-      <w:r>
-        <w:rPr>
-          <w:rFonts w:ascii="Times" w:eastAsia="MS Mincho" w:hAnsi="Times"/>
-          <w:lang w:eastAsia="ja-JP"/>
-        </w:rPr>
-        <w:t xml:space="preserve"> workflow</w:t>
+        <w:t>educe workflow</w:t>
       </w:r>
       <w:r>
         <w:rPr>
@@ -932,78 +672,14 @@
           <w:rFonts w:ascii="Times" w:eastAsia="MS Mincho" w:hAnsi="Times"/>
           <w:lang w:eastAsia="ja-JP"/>
         </w:rPr>
-        <w:t xml:space="preserve"> a local/remote </w:t>
-      </w:r>
-      <w:proofErr w:type="spellStart"/>
-      <w:r>
-        <w:rPr>
-          <w:rFonts w:ascii="Times" w:eastAsia="MS Mincho" w:hAnsi="Times"/>
-          <w:lang w:eastAsia="ja-JP"/>
-        </w:rPr>
-        <w:t>filesystem</w:t>
-      </w:r>
-      <w:proofErr w:type="spellEnd"/>
-      <w:r>
-        <w:rPr>
-          <w:rFonts w:ascii="Times" w:eastAsia="MS Mincho" w:hAnsi="Times"/>
-          <w:lang w:eastAsia="ja-JP"/>
-        </w:rPr>
-        <w:t xml:space="preserve">, which the latter one is called Hadoop Distributed File </w:t>
-      </w:r>
-      <w:proofErr w:type="gramStart"/>
-      <w:r>
-        <w:rPr>
-          <w:rFonts w:ascii="Times" w:eastAsia="MS Mincho" w:hAnsi="Times"/>
-          <w:lang w:eastAsia="ja-JP"/>
-        </w:rPr>
-        <w:t>System(</w:t>
-      </w:r>
-      <w:proofErr w:type="gramEnd"/>
-      <w:r>
-        <w:rPr>
-          <w:rFonts w:ascii="Times" w:eastAsia="MS Mincho" w:hAnsi="Times"/>
-          <w:lang w:eastAsia="ja-JP"/>
-        </w:rPr>
-        <w:t>HDFS)</w:t>
-      </w:r>
-      <w:r>
-        <w:rPr>
-          <w:rFonts w:ascii="Times" w:eastAsia="MS Mincho" w:hAnsi="Times"/>
-          <w:lang w:eastAsia="ja-JP"/>
-        </w:rPr>
-        <w:t xml:space="preserve">, which is made up of a </w:t>
-      </w:r>
-      <w:proofErr w:type="spellStart"/>
-      <w:r>
-        <w:rPr>
-          <w:rFonts w:ascii="Times" w:eastAsia="MS Mincho" w:hAnsi="Times"/>
-          <w:lang w:eastAsia="ja-JP"/>
-        </w:rPr>
-        <w:t>NameNode</w:t>
-      </w:r>
-      <w:proofErr w:type="spellEnd"/>
-      <w:r>
-        <w:rPr>
-          <w:rFonts w:ascii="Times" w:eastAsia="MS Mincho" w:hAnsi="Times"/>
-          <w:lang w:eastAsia="ja-JP"/>
-        </w:rPr>
-        <w:t xml:space="preserve"> and several </w:t>
-      </w:r>
-      <w:proofErr w:type="spellStart"/>
-      <w:r>
-        <w:rPr>
-          <w:rFonts w:ascii="Times" w:eastAsia="MS Mincho" w:hAnsi="Times"/>
-          <w:lang w:eastAsia="ja-JP"/>
-        </w:rPr>
-        <w:t>DataNodes</w:t>
-      </w:r>
-      <w:proofErr w:type="spellEnd"/>
-      <w:r>
-        <w:rPr>
-          <w:rFonts w:ascii="Times" w:eastAsia="MS Mincho" w:hAnsi="Times"/>
-          <w:lang w:eastAsia="ja-JP"/>
-        </w:rPr>
-        <w:t>.</w:t>
+        <w:t xml:space="preserve"> a local/remote filesystem, which the latter one is called Hadoop Distributed File System(HDFS)</w:t>
+      </w:r>
+      <w:r>
+        <w:rPr>
+          <w:rFonts w:ascii="Times" w:eastAsia="MS Mincho" w:hAnsi="Times"/>
+          <w:lang w:eastAsia="ja-JP"/>
+        </w:rPr>
+        <w:t>, which is made up of a NameNode and several DataNodes.</w:t>
       </w:r>
       <w:r>
         <w:rPr>
@@ -1157,16 +833,22 @@
         </w:rPr>
         <w:t xml:space="preserve">Figure 1 </w:t>
       </w:r>
-      <w:proofErr w:type="spellStart"/>
-      <w:r>
-        <w:rPr>
-          <w:rFonts w:ascii="Times" w:eastAsia="MS Mincho" w:hAnsi="Times" w:cs="Arial"/>
-          <w:color w:val="000000"/>
-          <w:lang w:eastAsia="ja-JP"/>
-        </w:rPr>
-        <w:t>MapReduce</w:t>
-      </w:r>
-      <w:proofErr w:type="spellEnd"/>
+      <w:r>
+        <w:rPr>
+          <w:rFonts w:ascii="Times" w:eastAsia="MS Mincho" w:hAnsi="Times" w:cs="Arial"/>
+          <w:color w:val="000000"/>
+          <w:lang w:eastAsia="ja-JP"/>
+        </w:rPr>
+        <w:t xml:space="preserve">MapReduce </w:t>
+      </w:r>
+      <w:r>
+        <w:rPr>
+          <w:rFonts w:ascii="Times" w:eastAsia="MS Mincho" w:hAnsi="Times" w:cs="Arial"/>
+          <w:color w:val="000000"/>
+          <w:lang w:eastAsia="ja-JP"/>
+        </w:rPr>
+        <w:t xml:space="preserve">Job Flow   </w:t>
+      </w:r>
       <w:r>
         <w:rPr>
           <w:rFonts w:ascii="Times" w:eastAsia="MS Mincho" w:hAnsi="Times" w:cs="Arial"/>
@@ -1181,22 +863,6 @@
           <w:color w:val="000000"/>
           <w:lang w:eastAsia="ja-JP"/>
         </w:rPr>
-        <w:t xml:space="preserve">Job Flow   </w:t>
-      </w:r>
-      <w:r>
-        <w:rPr>
-          <w:rFonts w:ascii="Times" w:eastAsia="MS Mincho" w:hAnsi="Times" w:cs="Arial"/>
-          <w:color w:val="000000"/>
-          <w:lang w:eastAsia="ja-JP"/>
-        </w:rPr>
-        <w:t xml:space="preserve"> </w:t>
-      </w:r>
-      <w:r>
-        <w:rPr>
-          <w:rFonts w:ascii="Times" w:eastAsia="MS Mincho" w:hAnsi="Times" w:cs="Arial"/>
-          <w:color w:val="000000"/>
-          <w:lang w:eastAsia="ja-JP"/>
-        </w:rPr>
         <w:t xml:space="preserve">   </w:t>
       </w:r>
       <w:r>
@@ -1215,23 +881,13 @@
         </w:rPr>
         <w:t xml:space="preserve">Figure 2 </w:t>
       </w:r>
-      <w:proofErr w:type="spellStart"/>
-      <w:r>
-        <w:rPr>
-          <w:rFonts w:ascii="Times" w:eastAsia="MS Mincho" w:hAnsi="Times" w:cs="Arial"/>
-          <w:color w:val="000000"/>
-          <w:lang w:eastAsia="ja-JP"/>
-        </w:rPr>
-        <w:t>MapReduce</w:t>
-      </w:r>
-      <w:proofErr w:type="spellEnd"/>
-      <w:r>
-        <w:rPr>
-          <w:rFonts w:ascii="Times" w:eastAsia="MS Mincho" w:hAnsi="Times" w:cs="Arial"/>
-          <w:color w:val="000000"/>
-          <w:lang w:eastAsia="ja-JP"/>
-        </w:rPr>
-        <w:t xml:space="preserve"> </w:t>
+      <w:r>
+        <w:rPr>
+          <w:rFonts w:ascii="Times" w:eastAsia="MS Mincho" w:hAnsi="Times" w:cs="Arial"/>
+          <w:color w:val="000000"/>
+          <w:lang w:eastAsia="ja-JP"/>
+        </w:rPr>
+        <w:t xml:space="preserve">MapReduce </w:t>
       </w:r>
       <w:r>
         <w:rPr>
@@ -1482,25 +1138,7 @@
           <w:color w:val="000000"/>
           <w:lang w:eastAsia="ja-JP"/>
         </w:rPr>
-        <w:t xml:space="preserve">distributed file system and </w:t>
-      </w:r>
-      <w:proofErr w:type="spellStart"/>
-      <w:r>
-        <w:rPr>
-          <w:rFonts w:ascii="Times" w:eastAsia="MS Mincho" w:hAnsi="Times" w:cs="Arial"/>
-          <w:color w:val="000000"/>
-          <w:lang w:eastAsia="ja-JP"/>
-        </w:rPr>
-        <w:t>MapReduce</w:t>
-      </w:r>
-      <w:proofErr w:type="spellEnd"/>
-      <w:r>
-        <w:rPr>
-          <w:rFonts w:ascii="Times" w:eastAsia="MS Mincho" w:hAnsi="Times" w:cs="Arial"/>
-          <w:color w:val="000000"/>
-          <w:lang w:eastAsia="ja-JP"/>
-        </w:rPr>
-        <w:t xml:space="preserve"> system.</w:t>
+        <w:t>distributed file system and MapReduce system.</w:t>
       </w:r>
       <w:r>
         <w:rPr>
@@ -1598,7 +1236,6 @@
         </w:rPr>
         <w:t xml:space="preserve">a </w:t>
       </w:r>
-      <w:proofErr w:type="spellStart"/>
       <w:r>
         <w:rPr>
           <w:rFonts w:ascii="Times" w:eastAsia="MS Mincho" w:hAnsi="Times" w:cs="Arial"/>
@@ -1629,18 +1266,8 @@
           <w:color w:val="000000"/>
           <w:lang w:eastAsia="ja-JP"/>
         </w:rPr>
-        <w:t>aster</w:t>
-      </w:r>
-      <w:proofErr w:type="spellEnd"/>
-      <w:r>
-        <w:rPr>
-          <w:rFonts w:ascii="Times" w:eastAsia="MS Mincho" w:hAnsi="Times" w:cs="Arial"/>
-          <w:color w:val="000000"/>
-          <w:lang w:eastAsia="ja-JP"/>
-        </w:rPr>
-        <w:t xml:space="preserve"> and several </w:t>
-      </w:r>
-      <w:proofErr w:type="spellStart"/>
+        <w:t xml:space="preserve">aster and several </w:t>
+      </w:r>
       <w:r>
         <w:rPr>
           <w:rFonts w:ascii="Times" w:eastAsia="MS Mincho" w:hAnsi="Times" w:cs="Arial"/>
@@ -1671,16 +1298,7 @@
           <w:color w:val="000000"/>
           <w:lang w:eastAsia="ja-JP"/>
         </w:rPr>
-        <w:t>odes</w:t>
-      </w:r>
-      <w:proofErr w:type="spellEnd"/>
-      <w:r>
-        <w:rPr>
-          <w:rFonts w:ascii="Times" w:eastAsia="MS Mincho" w:hAnsi="Times" w:cs="Arial"/>
-          <w:color w:val="000000"/>
-          <w:lang w:eastAsia="ja-JP"/>
-        </w:rPr>
-        <w:t xml:space="preserve">, which </w:t>
+        <w:t xml:space="preserve">odes, which </w:t>
       </w:r>
       <w:r>
         <w:rPr>
@@ -1696,43 +1314,7 @@
           <w:color w:val="000000"/>
           <w:lang w:eastAsia="ja-JP"/>
         </w:rPr>
-        <w:t xml:space="preserve"> similar to Hadoop </w:t>
-      </w:r>
-      <w:proofErr w:type="spellStart"/>
-      <w:r>
-        <w:rPr>
-          <w:rFonts w:ascii="Times" w:eastAsia="MS Mincho" w:hAnsi="Times" w:cs="Arial"/>
-          <w:color w:val="000000"/>
-          <w:lang w:eastAsia="ja-JP"/>
-        </w:rPr>
-        <w:t>NameNode</w:t>
-      </w:r>
-      <w:proofErr w:type="spellEnd"/>
-      <w:r>
-        <w:rPr>
-          <w:rFonts w:ascii="Times" w:eastAsia="MS Mincho" w:hAnsi="Times" w:cs="Arial"/>
-          <w:color w:val="000000"/>
-          <w:lang w:eastAsia="ja-JP"/>
-        </w:rPr>
-        <w:t xml:space="preserve"> and </w:t>
-      </w:r>
-      <w:proofErr w:type="spellStart"/>
-      <w:r>
-        <w:rPr>
-          <w:rFonts w:ascii="Times" w:eastAsia="MS Mincho" w:hAnsi="Times" w:cs="Arial"/>
-          <w:color w:val="000000"/>
-          <w:lang w:eastAsia="ja-JP"/>
-        </w:rPr>
-        <w:t>DataNode</w:t>
-      </w:r>
-      <w:proofErr w:type="spellEnd"/>
-      <w:r>
-        <w:rPr>
-          <w:rFonts w:ascii="Times" w:eastAsia="MS Mincho" w:hAnsi="Times" w:cs="Arial"/>
-          <w:color w:val="000000"/>
-          <w:lang w:eastAsia="ja-JP"/>
-        </w:rPr>
-        <w:t xml:space="preserve">. </w:t>
+        <w:t xml:space="preserve"> similar to Hadoop NameNode and DataNode. </w:t>
       </w:r>
       <w:r>
         <w:rPr>
@@ -1836,18 +1418,8 @@
           <w:color w:val="000000"/>
           <w:lang w:eastAsia="ja-JP"/>
         </w:rPr>
-        <w:t xml:space="preserve">based on </w:t>
-      </w:r>
-      <w:proofErr w:type="spellStart"/>
-      <w:r>
-        <w:rPr>
-          <w:rFonts w:ascii="Times" w:eastAsia="MS Mincho" w:hAnsi="Times" w:cs="Arial"/>
-          <w:color w:val="000000"/>
-          <w:lang w:eastAsia="ja-JP"/>
-        </w:rPr>
-        <w:t>KPFile</w:t>
-      </w:r>
-      <w:proofErr w:type="spellEnd"/>
+        <w:t>based on KPFile</w:t>
+      </w:r>
       <w:r>
         <w:rPr>
           <w:rFonts w:ascii="Times" w:eastAsia="MS Mincho" w:hAnsi="Times" w:cs="Arial"/>
@@ -1903,23 +1475,13 @@
           <w:lang w:eastAsia="ja-JP"/>
         </w:rPr>
       </w:pPr>
-      <w:proofErr w:type="spellStart"/>
-      <w:r>
-        <w:rPr>
-          <w:rFonts w:ascii="Times" w:eastAsia="MS Mincho" w:hAnsi="Times" w:cs="Arial"/>
-          <w:color w:val="000000"/>
-          <w:lang w:eastAsia="ja-JP"/>
-        </w:rPr>
-        <w:t>splitFile</w:t>
-      </w:r>
-      <w:proofErr w:type="spellEnd"/>
-      <w:r>
-        <w:rPr>
-          <w:rFonts w:ascii="Times" w:eastAsia="MS Mincho" w:hAnsi="Times" w:cs="Arial"/>
-          <w:color w:val="000000"/>
-          <w:lang w:eastAsia="ja-JP"/>
-        </w:rPr>
-        <w:t xml:space="preserve"> : </w:t>
+      <w:r>
+        <w:rPr>
+          <w:rFonts w:ascii="Times" w:eastAsia="MS Mincho" w:hAnsi="Times" w:cs="Arial"/>
+          <w:color w:val="000000"/>
+          <w:lang w:eastAsia="ja-JP"/>
+        </w:rPr>
+        <w:t xml:space="preserve">splitFile : </w:t>
       </w:r>
       <w:r>
         <w:rPr>
@@ -1960,44 +1522,22 @@
           <w:lang w:eastAsia="ja-JP"/>
         </w:rPr>
       </w:pPr>
-      <w:proofErr w:type="spellStart"/>
-      <w:proofErr w:type="gramStart"/>
-      <w:r>
-        <w:rPr>
-          <w:rFonts w:ascii="Times" w:eastAsia="MS Mincho" w:hAnsi="Times" w:cs="Arial"/>
-          <w:color w:val="000000"/>
-          <w:lang w:eastAsia="ja-JP"/>
-        </w:rPr>
-        <w:t>duplicateFiles</w:t>
-      </w:r>
-      <w:proofErr w:type="spellEnd"/>
-      <w:proofErr w:type="gramEnd"/>
-      <w:r>
-        <w:rPr>
-          <w:rFonts w:ascii="Times" w:eastAsia="MS Mincho" w:hAnsi="Times" w:cs="Arial"/>
-          <w:color w:val="000000"/>
-          <w:lang w:eastAsia="ja-JP"/>
-        </w:rPr>
-        <w:t xml:space="preserve"> : make replicas of</w:t>
-      </w:r>
-      <w:r>
-        <w:rPr>
-          <w:rFonts w:ascii="Times" w:eastAsia="MS Mincho" w:hAnsi="Times" w:cs="Arial"/>
-          <w:color w:val="000000"/>
-          <w:lang w:eastAsia="ja-JP"/>
-        </w:rPr>
-        <w:t xml:space="preserve"> the split files on </w:t>
-      </w:r>
-      <w:proofErr w:type="spellStart"/>
-      <w:r>
-        <w:rPr>
-          <w:rFonts w:ascii="Times" w:eastAsia="MS Mincho" w:hAnsi="Times" w:cs="Arial"/>
-          <w:color w:val="000000"/>
-          <w:lang w:eastAsia="ja-JP"/>
-        </w:rPr>
-        <w:t>DataNodes</w:t>
-      </w:r>
-      <w:proofErr w:type="spellEnd"/>
+      <w:r>
+        <w:rPr>
+          <w:rFonts w:ascii="Times" w:eastAsia="MS Mincho" w:hAnsi="Times" w:cs="Arial"/>
+          <w:color w:val="000000"/>
+          <w:lang w:eastAsia="ja-JP"/>
+        </w:rPr>
+        <w:t>duplicateFiles : make replicas of</w:t>
+      </w:r>
+      <w:r>
+        <w:rPr>
+          <w:rFonts w:ascii="Times" w:eastAsia="MS Mincho" w:hAnsi="Times" w:cs="Arial"/>
+          <w:color w:val="000000"/>
+          <w:lang w:eastAsia="ja-JP"/>
+        </w:rPr>
+        <w:t xml:space="preserve"> the split files on DataNodes</w:t>
+      </w:r>
       <w:r>
         <w:rPr>
           <w:rFonts w:ascii="Times" w:eastAsia="MS Mincho" w:hAnsi="Times" w:cs="Arial"/>
@@ -2021,34 +1561,14 @@
           <w:lang w:eastAsia="ja-JP"/>
         </w:rPr>
       </w:pPr>
-      <w:proofErr w:type="spellStart"/>
-      <w:r>
-        <w:rPr>
-          <w:rFonts w:ascii="Times" w:eastAsia="MS Mincho" w:hAnsi="Times" w:cs="Arial"/>
-          <w:color w:val="000000"/>
-          <w:lang w:eastAsia="ja-JP"/>
-        </w:rPr>
-        <w:t>removeFileInSlave</w:t>
-      </w:r>
-      <w:proofErr w:type="spellEnd"/>
-      <w:r>
-        <w:rPr>
-          <w:rFonts w:ascii="Times" w:eastAsia="MS Mincho" w:hAnsi="Times" w:cs="Arial"/>
-          <w:color w:val="000000"/>
-          <w:lang w:eastAsia="ja-JP"/>
-        </w:rPr>
-        <w:t xml:space="preserve"> : remove files on </w:t>
-      </w:r>
-      <w:proofErr w:type="spellStart"/>
-      <w:r>
-        <w:rPr>
-          <w:rFonts w:ascii="Times" w:eastAsia="MS Mincho" w:hAnsi="Times" w:cs="Arial"/>
-          <w:color w:val="000000"/>
-          <w:lang w:eastAsia="ja-JP"/>
-        </w:rPr>
-        <w:t>DataNodes</w:t>
-      </w:r>
-      <w:proofErr w:type="spellEnd"/>
+      <w:r>
+        <w:rPr>
+          <w:rFonts w:ascii="Times" w:eastAsia="MS Mincho" w:hAnsi="Times" w:cs="Arial"/>
+          <w:color w:val="000000"/>
+          <w:lang w:eastAsia="ja-JP"/>
+        </w:rPr>
+        <w:t>removeFileInSlave : remove files on DataNodes</w:t>
+      </w:r>
     </w:p>
     <w:p>
       <w:pPr>
@@ -2064,8 +1584,6 @@
           <w:lang w:eastAsia="ja-JP"/>
         </w:rPr>
       </w:pPr>
-      <w:proofErr w:type="spellStart"/>
-      <w:proofErr w:type="gramStart"/>
       <w:r>
         <w:rPr>
           <w:rFonts w:ascii="Times" w:eastAsia="MS Mincho" w:hAnsi="Times" w:cs="Arial"/>
@@ -2074,44 +1592,14 @@
         </w:rPr>
         <w:t>getFileLocation</w:t>
       </w:r>
-      <w:proofErr w:type="spellEnd"/>
-      <w:proofErr w:type="gramEnd"/>
-      <w:r>
-        <w:rPr>
-          <w:rFonts w:ascii="Times" w:eastAsia="MS Mincho" w:hAnsi="Times" w:cs="Arial"/>
-          <w:color w:val="000000"/>
-          <w:lang w:eastAsia="ja-JP"/>
-        </w:rPr>
-        <w:t>/</w:t>
-      </w:r>
-      <w:proofErr w:type="spellStart"/>
-      <w:r>
-        <w:rPr>
-          <w:rFonts w:ascii="Times" w:eastAsia="MS Mincho" w:hAnsi="Times" w:cs="Arial"/>
-          <w:color w:val="000000"/>
-          <w:lang w:eastAsia="ja-JP"/>
-        </w:rPr>
-        <w:t>addFileLocation</w:t>
-      </w:r>
-      <w:proofErr w:type="spellEnd"/>
-      <w:r>
-        <w:rPr>
-          <w:rFonts w:ascii="Times" w:eastAsia="MS Mincho" w:hAnsi="Times" w:cs="Arial"/>
-          <w:color w:val="000000"/>
-          <w:lang w:eastAsia="ja-JP"/>
-        </w:rPr>
-        <w:t>/</w:t>
-      </w:r>
-      <w:proofErr w:type="spellStart"/>
-      <w:r>
-        <w:rPr>
-          <w:rFonts w:ascii="Times" w:eastAsia="MS Mincho" w:hAnsi="Times" w:cs="Arial"/>
-          <w:color w:val="000000"/>
-          <w:lang w:eastAsia="ja-JP"/>
-        </w:rPr>
-        <w:t>removeFileLocation</w:t>
-      </w:r>
-      <w:proofErr w:type="spellEnd"/>
+      <w:r>
+        <w:rPr>
+          <w:rFonts w:ascii="Times" w:eastAsia="MS Mincho" w:hAnsi="Times" w:cs="Arial"/>
+          <w:color w:val="000000"/>
+          <w:lang w:eastAsia="ja-JP"/>
+        </w:rPr>
+        <w:t>/addFileLocation/removeFileLocation</w:t>
+      </w:r>
       <w:r>
         <w:rPr>
           <w:rFonts w:ascii="Times" w:eastAsia="MS Mincho" w:hAnsi="Times" w:cs="Arial"/>
@@ -2126,25 +1614,7 @@
           <w:color w:val="000000"/>
           <w:lang w:eastAsia="ja-JP"/>
         </w:rPr>
-        <w:t xml:space="preserve">get/register/unregister location of file on </w:t>
-      </w:r>
-      <w:proofErr w:type="spellStart"/>
-      <w:r>
-        <w:rPr>
-          <w:rFonts w:ascii="Times" w:eastAsia="MS Mincho" w:hAnsi="Times" w:cs="Arial"/>
-          <w:color w:val="000000"/>
-          <w:lang w:eastAsia="ja-JP"/>
-        </w:rPr>
-        <w:t>DataMaster</w:t>
-      </w:r>
-      <w:proofErr w:type="spellEnd"/>
-      <w:r>
-        <w:rPr>
-          <w:rFonts w:ascii="Times" w:eastAsia="MS Mincho" w:hAnsi="Times" w:cs="Arial"/>
-          <w:color w:val="000000"/>
-          <w:lang w:eastAsia="ja-JP"/>
-        </w:rPr>
-        <w:t xml:space="preserve"> for distributed file operation.</w:t>
+        <w:t>get/register/unregister location of file on DataMaster for distributed file operation.</w:t>
       </w:r>
     </w:p>
     <w:p>
@@ -2169,25 +1639,7 @@
           <w:color w:val="000000"/>
           <w:lang w:eastAsia="ja-JP"/>
         </w:rPr>
-        <w:t xml:space="preserve">, class </w:t>
-      </w:r>
-      <w:proofErr w:type="spellStart"/>
-      <w:r>
-        <w:rPr>
-          <w:rFonts w:ascii="Times" w:eastAsia="MS Mincho" w:hAnsi="Times" w:cs="Arial"/>
-          <w:color w:val="000000"/>
-          <w:lang w:eastAsia="ja-JP"/>
-        </w:rPr>
-        <w:t>KPFile</w:t>
-      </w:r>
-      <w:proofErr w:type="spellEnd"/>
-      <w:r>
-        <w:rPr>
-          <w:rFonts w:ascii="Times" w:eastAsia="MS Mincho" w:hAnsi="Times" w:cs="Arial"/>
-          <w:color w:val="000000"/>
-          <w:lang w:eastAsia="ja-JP"/>
-        </w:rPr>
-        <w:t xml:space="preserve"> provides file operation interfa</w:t>
+        <w:t>, class KPFile provides file operation interfa</w:t>
       </w:r>
       <w:r>
         <w:rPr>
@@ -2228,23 +1680,13 @@
           <w:lang w:eastAsia="ja-JP"/>
         </w:rPr>
       </w:pPr>
-      <w:proofErr w:type="spellStart"/>
-      <w:r>
-        <w:rPr>
-          <w:rFonts w:ascii="Times" w:eastAsia="MS Mincho" w:hAnsi="Times" w:cs="Arial"/>
-          <w:color w:val="000000"/>
-          <w:lang w:eastAsia="ja-JP"/>
-        </w:rPr>
-        <w:t>getFileString</w:t>
-      </w:r>
-      <w:proofErr w:type="spellEnd"/>
-      <w:r>
-        <w:rPr>
-          <w:rFonts w:ascii="Times" w:eastAsia="MS Mincho" w:hAnsi="Times" w:cs="Arial"/>
-          <w:color w:val="000000"/>
-          <w:lang w:eastAsia="ja-JP"/>
-        </w:rPr>
-        <w:t xml:space="preserve"> : </w:t>
+      <w:r>
+        <w:rPr>
+          <w:rFonts w:ascii="Times" w:eastAsia="MS Mincho" w:hAnsi="Times" w:cs="Arial"/>
+          <w:color w:val="000000"/>
+          <w:lang w:eastAsia="ja-JP"/>
+        </w:rPr>
+        <w:t xml:space="preserve">getFileString : </w:t>
       </w:r>
       <w:r>
         <w:rPr>
@@ -2277,7 +1719,6 @@
           <w:lang w:eastAsia="ja-JP"/>
         </w:rPr>
       </w:pPr>
-      <w:proofErr w:type="spellStart"/>
       <w:r>
         <w:rPr>
           <w:rFonts w:ascii="Times" w:eastAsia="MS Mincho" w:hAnsi="Times" w:cs="Arial"/>
@@ -2285,16 +1726,7 @@
           <w:lang w:eastAsia="ja-JP"/>
         </w:rPr>
         <w:lastRenderedPageBreak/>
-        <w:t>getFileBytes</w:t>
-      </w:r>
-      <w:proofErr w:type="spellEnd"/>
-      <w:r>
-        <w:rPr>
-          <w:rFonts w:ascii="Times" w:eastAsia="MS Mincho" w:hAnsi="Times" w:cs="Arial"/>
-          <w:color w:val="000000"/>
-          <w:lang w:eastAsia="ja-JP"/>
-        </w:rPr>
-        <w:t xml:space="preserve"> : get the content of file by bytes</w:t>
+        <w:t>getFileBytes : get the content of file by bytes</w:t>
       </w:r>
     </w:p>
     <w:p>
@@ -2311,23 +1743,13 @@
           <w:lang w:eastAsia="ja-JP"/>
         </w:rPr>
       </w:pPr>
-      <w:proofErr w:type="spellStart"/>
-      <w:r>
-        <w:rPr>
-          <w:rFonts w:ascii="Times" w:eastAsia="MS Mincho" w:hAnsi="Times" w:cs="Arial"/>
-          <w:color w:val="000000"/>
-          <w:lang w:eastAsia="ja-JP"/>
-        </w:rPr>
-        <w:t>saveFileLocally</w:t>
-      </w:r>
-      <w:proofErr w:type="spellEnd"/>
-      <w:r>
-        <w:rPr>
-          <w:rFonts w:ascii="Times" w:eastAsia="MS Mincho" w:hAnsi="Times" w:cs="Arial"/>
-          <w:color w:val="000000"/>
-          <w:lang w:eastAsia="ja-JP"/>
-        </w:rPr>
-        <w:t xml:space="preserve"> : </w:t>
+      <w:r>
+        <w:rPr>
+          <w:rFonts w:ascii="Times" w:eastAsia="MS Mincho" w:hAnsi="Times" w:cs="Arial"/>
+          <w:color w:val="000000"/>
+          <w:lang w:eastAsia="ja-JP"/>
+        </w:rPr>
+        <w:t xml:space="preserve">saveFileLocally : </w:t>
       </w:r>
       <w:r>
         <w:rPr>
@@ -2343,36 +1765,8 @@
           <w:color w:val="000000"/>
           <w:lang w:eastAsia="ja-JP"/>
         </w:rPr>
-        <w:t xml:space="preserve">e the file in the local </w:t>
-      </w:r>
-      <w:proofErr w:type="spellStart"/>
-      <w:r>
-        <w:rPr>
-          <w:rFonts w:ascii="Times" w:eastAsia="MS Mincho" w:hAnsi="Times" w:cs="Arial"/>
-          <w:color w:val="000000"/>
-          <w:lang w:eastAsia="ja-JP"/>
-        </w:rPr>
-        <w:t>DataNode</w:t>
-      </w:r>
-      <w:proofErr w:type="spellEnd"/>
-      <w:r>
-        <w:rPr>
-          <w:rFonts w:ascii="Times" w:eastAsia="MS Mincho" w:hAnsi="Times" w:cs="Arial"/>
-          <w:color w:val="000000"/>
-          <w:lang w:eastAsia="ja-JP"/>
-        </w:rPr>
-        <w:t xml:space="preserve"> and notify the </w:t>
-      </w:r>
-      <w:proofErr w:type="spellStart"/>
-      <w:r>
-        <w:rPr>
-          <w:rFonts w:ascii="Times" w:eastAsia="MS Mincho" w:hAnsi="Times" w:cs="Arial"/>
-          <w:color w:val="000000"/>
-          <w:lang w:eastAsia="ja-JP"/>
-        </w:rPr>
-        <w:t>DataMaster</w:t>
-      </w:r>
-      <w:proofErr w:type="spellEnd"/>
+        <w:t>e the file in the local DataNode and notify the DataMaster</w:t>
+      </w:r>
     </w:p>
     <w:p>
       <w:pPr>
@@ -2388,7 +1782,6 @@
           <w:lang w:eastAsia="ja-JP"/>
         </w:rPr>
       </w:pPr>
-      <w:proofErr w:type="spellStart"/>
       <w:r>
         <w:rPr>
           <w:rFonts w:ascii="Times" w:eastAsia="MS Mincho" w:hAnsi="Times" w:cs="Arial"/>
@@ -2397,7 +1790,22 @@
         </w:rPr>
         <w:t>getRelPath</w:t>
       </w:r>
-      <w:proofErr w:type="spellEnd"/>
+      <w:r>
+        <w:rPr>
+          <w:rFonts w:ascii="Times" w:eastAsia="MS Mincho" w:hAnsi="Times" w:cs="Arial"/>
+          <w:color w:val="000000"/>
+          <w:lang w:eastAsia="ja-JP"/>
+        </w:rPr>
+        <w:t>/getLocalAbsPath</w:t>
+      </w:r>
+      <w:r>
+        <w:rPr>
+          <w:rFonts w:ascii="Times" w:eastAsia="MS Mincho" w:hAnsi="Times" w:cs="Arial"/>
+          <w:color w:val="000000"/>
+          <w:lang w:eastAsia="ja-JP"/>
+        </w:rPr>
+        <w:t xml:space="preserve"> : get relative path</w:t>
+      </w:r>
       <w:r>
         <w:rPr>
           <w:rFonts w:ascii="Times" w:eastAsia="MS Mincho" w:hAnsi="Times" w:cs="Arial"/>
@@ -2406,32 +1814,6 @@
         </w:rPr>
         <w:t>/</w:t>
       </w:r>
-      <w:proofErr w:type="spellStart"/>
-      <w:r>
-        <w:rPr>
-          <w:rFonts w:ascii="Times" w:eastAsia="MS Mincho" w:hAnsi="Times" w:cs="Arial"/>
-          <w:color w:val="000000"/>
-          <w:lang w:eastAsia="ja-JP"/>
-        </w:rPr>
-        <w:t>getLocalAbsPath</w:t>
-      </w:r>
-      <w:proofErr w:type="spellEnd"/>
-      <w:r>
-        <w:rPr>
-          <w:rFonts w:ascii="Times" w:eastAsia="MS Mincho" w:hAnsi="Times" w:cs="Arial"/>
-          <w:color w:val="000000"/>
-          <w:lang w:eastAsia="ja-JP"/>
-        </w:rPr>
-        <w:t xml:space="preserve"> : get relative path</w:t>
-      </w:r>
-      <w:r>
-        <w:rPr>
-          <w:rFonts w:ascii="Times" w:eastAsia="MS Mincho" w:hAnsi="Times" w:cs="Arial"/>
-          <w:color w:val="000000"/>
-          <w:lang w:eastAsia="ja-JP"/>
-        </w:rPr>
-        <w:t>/</w:t>
-      </w:r>
       <w:r>
         <w:rPr>
           <w:rFonts w:ascii="Times" w:eastAsia="MS Mincho" w:hAnsi="Times" w:cs="Arial"/>
@@ -2479,43 +1861,7 @@
           <w:color w:val="000000"/>
           <w:lang w:eastAsia="ja-JP"/>
         </w:rPr>
-        <w:t xml:space="preserve">on KPFS is based on a procedure that firstly the location of the file is obtained from the </w:t>
-      </w:r>
-      <w:proofErr w:type="spellStart"/>
-      <w:r>
-        <w:rPr>
-          <w:rFonts w:ascii="Times" w:eastAsia="MS Mincho" w:hAnsi="Times" w:cs="Arial"/>
-          <w:color w:val="000000"/>
-          <w:lang w:eastAsia="ja-JP"/>
-        </w:rPr>
-        <w:t>DataMaster</w:t>
-      </w:r>
-      <w:proofErr w:type="spellEnd"/>
-      <w:r>
-        <w:rPr>
-          <w:rFonts w:ascii="Times" w:eastAsia="MS Mincho" w:hAnsi="Times" w:cs="Arial"/>
-          <w:color w:val="000000"/>
-          <w:lang w:eastAsia="ja-JP"/>
-        </w:rPr>
-        <w:t xml:space="preserve"> and then the content of the file is obtained from the </w:t>
-      </w:r>
-      <w:proofErr w:type="spellStart"/>
-      <w:r>
-        <w:rPr>
-          <w:rFonts w:ascii="Times" w:eastAsia="MS Mincho" w:hAnsi="Times" w:cs="Arial"/>
-          <w:color w:val="000000"/>
-          <w:lang w:eastAsia="ja-JP"/>
-        </w:rPr>
-        <w:t>DataNodes</w:t>
-      </w:r>
-      <w:proofErr w:type="spellEnd"/>
-      <w:r>
-        <w:rPr>
-          <w:rFonts w:ascii="Times" w:eastAsia="MS Mincho" w:hAnsi="Times" w:cs="Arial"/>
-          <w:color w:val="000000"/>
-          <w:lang w:eastAsia="ja-JP"/>
-        </w:rPr>
-        <w:t>.</w:t>
+        <w:t>on KPFS is based on a procedure that firstly the location of the file is obtained from the DataMaster and then the content of the file is obtained from the DataNodes.</w:t>
       </w:r>
       <w:r>
         <w:rPr>
@@ -2531,25 +1877,7 @@
           <w:color w:val="000000"/>
           <w:lang w:eastAsia="ja-JP"/>
         </w:rPr>
-        <w:t xml:space="preserve">So every time the file is written onto the KPFS system, the location should be registered on the </w:t>
-      </w:r>
-      <w:proofErr w:type="spellStart"/>
-      <w:r>
-        <w:rPr>
-          <w:rFonts w:ascii="Times" w:eastAsia="MS Mincho" w:hAnsi="Times" w:cs="Arial"/>
-          <w:color w:val="000000"/>
-          <w:lang w:eastAsia="ja-JP"/>
-        </w:rPr>
-        <w:t>DataMaster</w:t>
-      </w:r>
-      <w:proofErr w:type="spellEnd"/>
-      <w:r>
-        <w:rPr>
-          <w:rFonts w:ascii="Times" w:eastAsia="MS Mincho" w:hAnsi="Times" w:cs="Arial"/>
-          <w:color w:val="000000"/>
-          <w:lang w:eastAsia="ja-JP"/>
-        </w:rPr>
-        <w:t>.</w:t>
+        <w:t>So every time the file is written onto the KPFS system, the location should be registered on the DataMaster.</w:t>
       </w:r>
       <w:r>
         <w:rPr>
@@ -2614,16 +1942,7 @@
           <w:color w:val="000000"/>
           <w:lang w:eastAsia="ja-JP"/>
         </w:rPr>
-        <w:t xml:space="preserve">of the facility is mainly based on replications of the KPFS system. When some </w:t>
-      </w:r>
-      <w:proofErr w:type="spellStart"/>
-      <w:r>
-        <w:rPr>
-          <w:rFonts w:ascii="Times" w:eastAsia="MS Mincho" w:hAnsi="Times" w:cs="Arial"/>
-          <w:color w:val="000000"/>
-          <w:lang w:eastAsia="ja-JP"/>
-        </w:rPr>
-        <w:t>D</w:t>
+        <w:t>of the facility is mainly based on replications of the KPFS system. When some D</w:t>
       </w:r>
       <w:r>
         <w:rPr>
@@ -2647,60 +1966,15 @@
           <w:color w:val="000000"/>
           <w:lang w:eastAsia="ja-JP"/>
         </w:rPr>
-        <w:t>ode</w:t>
-      </w:r>
-      <w:proofErr w:type="spellEnd"/>
-      <w:r>
-        <w:rPr>
-          <w:rFonts w:ascii="Times" w:eastAsia="MS Mincho" w:hAnsi="Times" w:cs="Arial"/>
-          <w:color w:val="000000"/>
-          <w:lang w:eastAsia="ja-JP"/>
-        </w:rPr>
-        <w:t xml:space="preserve"> fail</w:t>
-      </w:r>
-      <w:r>
-        <w:rPr>
-          <w:rFonts w:ascii="Times" w:eastAsia="MS Mincho" w:hAnsi="Times" w:cs="Arial"/>
-          <w:color w:val="000000"/>
-          <w:lang w:eastAsia="ja-JP"/>
-        </w:rPr>
-        <w:t xml:space="preserve">ed, the files on this </w:t>
-      </w:r>
-      <w:proofErr w:type="spellStart"/>
-      <w:r>
-        <w:rPr>
-          <w:rFonts w:ascii="Times" w:eastAsia="MS Mincho" w:hAnsi="Times" w:cs="Arial"/>
-          <w:color w:val="000000"/>
-          <w:lang w:eastAsia="ja-JP"/>
-        </w:rPr>
-        <w:t>DataNode</w:t>
-      </w:r>
-      <w:proofErr w:type="spellEnd"/>
-      <w:r>
-        <w:rPr>
-          <w:rFonts w:ascii="Times" w:eastAsia="MS Mincho" w:hAnsi="Times" w:cs="Arial"/>
-          <w:color w:val="000000"/>
-          <w:lang w:eastAsia="ja-JP"/>
-        </w:rPr>
-        <w:t xml:space="preserve"> will be copied onto another </w:t>
-      </w:r>
-      <w:proofErr w:type="spellStart"/>
-      <w:r>
-        <w:rPr>
-          <w:rFonts w:ascii="Times" w:eastAsia="MS Mincho" w:hAnsi="Times" w:cs="Arial"/>
-          <w:color w:val="000000"/>
-          <w:lang w:eastAsia="ja-JP"/>
-        </w:rPr>
-        <w:t>DataNode</w:t>
-      </w:r>
-      <w:proofErr w:type="spellEnd"/>
-      <w:r>
-        <w:rPr>
-          <w:rFonts w:ascii="Times" w:eastAsia="MS Mincho" w:hAnsi="Times" w:cs="Arial"/>
-          <w:color w:val="000000"/>
-          <w:lang w:eastAsia="ja-JP"/>
-        </w:rPr>
-        <w:t xml:space="preserve"> for failure recovery.</w:t>
+        <w:t>ode fail</w:t>
+      </w:r>
+      <w:r>
+        <w:rPr>
+          <w:rFonts w:ascii="Times" w:eastAsia="MS Mincho" w:hAnsi="Times" w:cs="Arial"/>
+          <w:color w:val="000000"/>
+          <w:lang w:eastAsia="ja-JP"/>
+        </w:rPr>
+        <w:t>ed, the files on this DataNode will be copied onto another DataNode for failure recovery.</w:t>
       </w:r>
     </w:p>
     <w:p>
@@ -2726,7 +2000,6 @@
           <w:lang w:eastAsia="ja-JP"/>
         </w:rPr>
       </w:pPr>
-      <w:proofErr w:type="spellStart"/>
       <w:r>
         <w:rPr>
           <w:rFonts w:ascii="Times" w:eastAsia="MS Mincho" w:hAnsi="Times" w:cs="Arial"/>
@@ -2749,16 +2022,7 @@
           <w:color w:val="000000"/>
           <w:lang w:eastAsia="ja-JP"/>
         </w:rPr>
-        <w:t>educe</w:t>
-      </w:r>
-      <w:proofErr w:type="spellEnd"/>
-      <w:r>
-        <w:rPr>
-          <w:rFonts w:ascii="Times" w:eastAsia="MS Mincho" w:hAnsi="Times" w:cs="Arial"/>
-          <w:color w:val="000000"/>
-          <w:lang w:eastAsia="ja-JP"/>
-        </w:rPr>
-        <w:t xml:space="preserve"> system</w:t>
+        <w:t>educe system</w:t>
       </w:r>
     </w:p>
     <w:p>
@@ -2791,25 +2055,7 @@
           <w:color w:val="000000"/>
           <w:lang w:eastAsia="ja-JP"/>
         </w:rPr>
-        <w:t xml:space="preserve">of </w:t>
-      </w:r>
-      <w:proofErr w:type="spellStart"/>
-      <w:r>
-        <w:rPr>
-          <w:rFonts w:ascii="Times" w:eastAsia="MS Mincho" w:hAnsi="Times" w:cs="Arial"/>
-          <w:color w:val="000000"/>
-          <w:lang w:eastAsia="ja-JP"/>
-        </w:rPr>
-        <w:t>MapReduce</w:t>
-      </w:r>
-      <w:proofErr w:type="spellEnd"/>
-      <w:r>
-        <w:rPr>
-          <w:rFonts w:ascii="Times" w:eastAsia="MS Mincho" w:hAnsi="Times" w:cs="Arial"/>
-          <w:color w:val="000000"/>
-          <w:lang w:eastAsia="ja-JP"/>
-        </w:rPr>
-        <w:t xml:space="preserve"> system is made up of a M</w:t>
+        <w:t>of MapReduce system is made up of a M</w:t>
       </w:r>
       <w:r>
         <w:rPr>
@@ -2857,25 +2103,7 @@
           <w:color w:val="000000"/>
           <w:lang w:eastAsia="ja-JP"/>
         </w:rPr>
-        <w:t xml:space="preserve">The </w:t>
-      </w:r>
-      <w:proofErr w:type="spellStart"/>
-      <w:r>
-        <w:rPr>
-          <w:rFonts w:ascii="Times" w:eastAsia="MS Mincho" w:hAnsi="Times" w:cs="Arial"/>
-          <w:color w:val="000000"/>
-          <w:lang w:eastAsia="ja-JP"/>
-        </w:rPr>
-        <w:t>MapReduce</w:t>
-      </w:r>
-      <w:proofErr w:type="spellEnd"/>
-      <w:r>
-        <w:rPr>
-          <w:rFonts w:ascii="Times" w:eastAsia="MS Mincho" w:hAnsi="Times" w:cs="Arial"/>
-          <w:color w:val="000000"/>
-          <w:lang w:eastAsia="ja-JP"/>
-        </w:rPr>
-        <w:t xml:space="preserve"> procedure can be divided into </w:t>
+        <w:t xml:space="preserve">The MapReduce procedure can be divided into </w:t>
       </w:r>
       <w:r>
         <w:rPr>
@@ -2899,114 +2127,24 @@
           <w:color w:val="000000"/>
           <w:lang w:eastAsia="ja-JP"/>
         </w:rPr>
-        <w:t xml:space="preserve">After the input file is split, the map and reduce tasks are dispatched to the participant nodes, which can be executed concurrently. We define a </w:t>
-      </w:r>
-      <w:proofErr w:type="spellStart"/>
-      <w:r>
-        <w:rPr>
-          <w:rFonts w:ascii="Times" w:eastAsia="MS Mincho" w:hAnsi="Times" w:cs="Arial"/>
-          <w:color w:val="000000"/>
-          <w:lang w:eastAsia="ja-JP"/>
-        </w:rPr>
-        <w:t>linkedlist</w:t>
-      </w:r>
-      <w:proofErr w:type="spellEnd"/>
-      <w:r>
-        <w:rPr>
-          <w:rFonts w:ascii="Times" w:eastAsia="MS Mincho" w:hAnsi="Times" w:cs="Arial"/>
-          <w:color w:val="000000"/>
-          <w:lang w:eastAsia="ja-JP"/>
-        </w:rPr>
-        <w:t xml:space="preserve"> data structure to store assigned tasks in participant nodes, which allows multithread processing of all the tasks if necessary. Accordingly, when failure happens, appropriate processing of the waiting tasks other than running ones should be considered. Here, we simplify the design to re-dispatch all the waiting tasks if failure happens.</w:t>
-      </w:r>
-    </w:p>
-    <w:p>
-      <w:pPr>
-        <w:rPr>
-          <w:rFonts w:ascii="Times" w:eastAsia="MS Mincho" w:hAnsi="Times" w:cs="Arial"/>
-          <w:color w:val="000000"/>
-          <w:lang w:eastAsia="ja-JP"/>
-        </w:rPr>
-      </w:pPr>
-      <w:r>
-        <w:rPr>
-          <w:rFonts w:ascii="Times" w:eastAsia="MS Mincho" w:hAnsi="Times" w:cs="Arial"/>
-          <w:color w:val="000000"/>
-          <w:lang w:eastAsia="ja-JP"/>
-        </w:rPr>
-        <w:t xml:space="preserve">The </w:t>
-      </w:r>
-      <w:proofErr w:type="spellStart"/>
-      <w:r>
-        <w:rPr>
-          <w:rFonts w:ascii="Times" w:eastAsia="MS Mincho" w:hAnsi="Times" w:cs="Arial"/>
-          <w:color w:val="000000"/>
-          <w:lang w:eastAsia="ja-JP"/>
-        </w:rPr>
-        <w:t>JobManager</w:t>
-      </w:r>
-      <w:proofErr w:type="spellEnd"/>
-      <w:r>
-        <w:rPr>
-          <w:rFonts w:ascii="Times" w:eastAsia="MS Mincho" w:hAnsi="Times" w:cs="Arial"/>
-          <w:color w:val="000000"/>
-          <w:lang w:eastAsia="ja-JP"/>
-        </w:rPr>
-        <w:t xml:space="preserve"> and </w:t>
-      </w:r>
-      <w:proofErr w:type="spellStart"/>
-      <w:r>
-        <w:rPr>
-          <w:rFonts w:ascii="Times" w:eastAsia="MS Mincho" w:hAnsi="Times" w:cs="Arial"/>
-          <w:color w:val="000000"/>
-          <w:lang w:eastAsia="ja-JP"/>
-        </w:rPr>
-        <w:t>JobDispater</w:t>
-      </w:r>
-      <w:proofErr w:type="spellEnd"/>
-      <w:r>
-        <w:rPr>
-          <w:rFonts w:ascii="Times" w:eastAsia="MS Mincho" w:hAnsi="Times" w:cs="Arial"/>
-          <w:color w:val="000000"/>
-          <w:lang w:eastAsia="ja-JP"/>
-        </w:rPr>
-        <w:t xml:space="preserve"> schedule and dispatch maps and reduces tasks to maximize the performance gain through parallelism. Similar to Hadoop’s design, we prepare a </w:t>
-      </w:r>
-      <w:proofErr w:type="spellStart"/>
-      <w:r>
-        <w:rPr>
-          <w:rFonts w:ascii="Times" w:eastAsia="MS Mincho" w:hAnsi="Times" w:cs="Arial"/>
-          <w:color w:val="000000"/>
-          <w:lang w:eastAsia="ja-JP"/>
-        </w:rPr>
-        <w:t>JobQueue</w:t>
-      </w:r>
-      <w:proofErr w:type="spellEnd"/>
-      <w:r>
-        <w:rPr>
-          <w:rFonts w:ascii="Times" w:eastAsia="MS Mincho" w:hAnsi="Times" w:cs="Arial"/>
-          <w:color w:val="000000"/>
-          <w:lang w:eastAsia="ja-JP"/>
-        </w:rPr>
-        <w:t xml:space="preserve"> in </w:t>
-      </w:r>
-      <w:proofErr w:type="spellStart"/>
-      <w:r>
-        <w:rPr>
-          <w:rFonts w:ascii="Times" w:eastAsia="MS Mincho" w:hAnsi="Times" w:cs="Arial"/>
-          <w:color w:val="000000"/>
-          <w:lang w:eastAsia="ja-JP"/>
-        </w:rPr>
-        <w:t>JobManager</w:t>
-      </w:r>
-      <w:proofErr w:type="spellEnd"/>
-      <w:r>
-        <w:rPr>
-          <w:rFonts w:ascii="Times" w:eastAsia="MS Mincho" w:hAnsi="Times" w:cs="Arial"/>
-          <w:color w:val="000000"/>
-          <w:lang w:eastAsia="ja-JP"/>
-        </w:rPr>
-        <w:t>. If there is a job request submitted, it will be dispatched to a participant node.</w:t>
+        <w:t>After the input file is split, the map and reduce tasks are dispatched to the participant nodes, which can be executed concurrently. We define a linkedlist data structure to store assigned tasks in participant nodes, which allows multithread processing of all the tasks if necessary. Accordingly, when failure happens, appropriate processing of the waiting tasks other than running ones should be considered. Here, we simplify the design to re-dispatch all the waiting tasks if failure happens.</w:t>
+      </w:r>
+    </w:p>
+    <w:p>
+      <w:pPr>
+        <w:rPr>
+          <w:rFonts w:ascii="Times" w:eastAsia="MS Mincho" w:hAnsi="Times" w:cs="Arial"/>
+          <w:color w:val="000000"/>
+          <w:lang w:eastAsia="ja-JP"/>
+        </w:rPr>
+      </w:pPr>
+      <w:r>
+        <w:rPr>
+          <w:rFonts w:ascii="Times" w:eastAsia="MS Mincho" w:hAnsi="Times" w:cs="Arial"/>
+          <w:color w:val="000000"/>
+          <w:lang w:eastAsia="ja-JP"/>
+        </w:rPr>
+        <w:t>The JobManager and JobDispater schedule and dispatch maps and reduces tasks to maximize the performance gain through parallelism. Similar to Hadoop’s design, we prepare a JobQueue in JobManager. If there is a job request submitted, it will be dispatched to a participant node.</w:t>
       </w:r>
     </w:p>
     <w:p>
@@ -3039,81 +2177,25 @@
           <w:color w:val="000000"/>
           <w:lang w:eastAsia="ja-JP"/>
         </w:rPr>
-        <w:t xml:space="preserve">. Before each map task, we set a specific number of replication. If a map task on a participant node failed, we look for a new participant node, and restart the map task. Similar to Hadoop, the participant failure is detected by heartbeat transmission, in other words, if in a period of time, no heartbeat is sent to the master to report a healthy status, this participant node is considered unhealthy and all of its tasks will be restarted. Similarly, when reduce task failure is </w:t>
-      </w:r>
-      <w:proofErr w:type="gramStart"/>
-      <w:r>
-        <w:rPr>
-          <w:rFonts w:ascii="Times" w:eastAsia="MS Mincho" w:hAnsi="Times" w:cs="Arial"/>
-          <w:color w:val="000000"/>
-          <w:lang w:eastAsia="ja-JP"/>
-        </w:rPr>
-        <w:t>detected,</w:t>
-      </w:r>
-      <w:proofErr w:type="gramEnd"/>
-      <w:r>
-        <w:rPr>
-          <w:rFonts w:ascii="Times" w:eastAsia="MS Mincho" w:hAnsi="Times" w:cs="Arial"/>
-          <w:color w:val="000000"/>
-          <w:lang w:eastAsia="ja-JP"/>
-        </w:rPr>
-        <w:t xml:space="preserve"> all of its tasks will also be restarted. </w:t>
-      </w:r>
-    </w:p>
-    <w:p>
-      <w:pPr>
-        <w:rPr>
-          <w:rFonts w:ascii="Times" w:eastAsia="MS Mincho" w:hAnsi="Times" w:cs="Arial"/>
-          <w:color w:val="000000"/>
-          <w:lang w:eastAsia="ja-JP"/>
-        </w:rPr>
-      </w:pPr>
-      <w:r>
-        <w:rPr>
-          <w:rFonts w:ascii="Times" w:eastAsia="MS Mincho" w:hAnsi="Times" w:cs="Arial"/>
-          <w:color w:val="000000"/>
-          <w:lang w:eastAsia="ja-JP"/>
-        </w:rPr>
-        <w:t xml:space="preserve">We provide a general-purpose I/O facility to support a line-by-line input format in map and reduce tasks. To facilitate the implementation of Mapper and Reducer for application programmer, we define a Pair (Key-Value) Class and </w:t>
-      </w:r>
-      <w:proofErr w:type="spellStart"/>
-      <w:r>
-        <w:rPr>
-          <w:rFonts w:ascii="Times" w:eastAsia="MS Mincho" w:hAnsi="Times" w:cs="Arial"/>
-          <w:color w:val="000000"/>
-          <w:lang w:eastAsia="ja-JP"/>
-        </w:rPr>
-        <w:t>PairContainer</w:t>
-      </w:r>
-      <w:proofErr w:type="spellEnd"/>
-      <w:r>
-        <w:rPr>
-          <w:rFonts w:ascii="Times" w:eastAsia="MS Mincho" w:hAnsi="Times" w:cs="Arial"/>
-          <w:color w:val="000000"/>
-          <w:lang w:eastAsia="ja-JP"/>
-        </w:rPr>
-        <w:t xml:space="preserve"> (a list of Pairs) Class for input/output. The Mapper input is a file name, output is a </w:t>
-      </w:r>
-      <w:proofErr w:type="spellStart"/>
-      <w:r>
-        <w:rPr>
-          <w:rFonts w:ascii="Times" w:eastAsia="MS Mincho" w:hAnsi="Times" w:cs="Arial"/>
-          <w:color w:val="000000"/>
-          <w:lang w:eastAsia="ja-JP"/>
-        </w:rPr>
-        <w:t>PairContainer</w:t>
-      </w:r>
-      <w:proofErr w:type="spellEnd"/>
-      <w:proofErr w:type="gramStart"/>
-      <w:r>
-        <w:rPr>
-          <w:rFonts w:ascii="Times" w:eastAsia="MS Mincho" w:hAnsi="Times" w:cs="Arial"/>
-          <w:color w:val="000000"/>
-          <w:lang w:eastAsia="ja-JP"/>
-        </w:rPr>
-        <w:t>..</w:t>
-      </w:r>
-      <w:proofErr w:type="gramEnd"/>
+        <w:t xml:space="preserve">. Before each map task, we set a specific number of replication. If a map task on a participant node failed, we look for a new participant node, and restart the map task. Similar to Hadoop, the participant failure is detected by heartbeat transmission, in other words, if in a period of time, no heartbeat is sent to the master to report a healthy status, this participant node is considered unhealthy and all of its tasks will be restarted. Similarly, when reduce task failure is detected, all of its tasks will also be restarted. </w:t>
+      </w:r>
+    </w:p>
+    <w:p>
+      <w:pPr>
+        <w:rPr>
+          <w:rFonts w:ascii="Times" w:eastAsia="MS Mincho" w:hAnsi="Times" w:cs="Arial"/>
+          <w:color w:val="000000"/>
+          <w:lang w:eastAsia="ja-JP"/>
+        </w:rPr>
+      </w:pPr>
+      <w:r>
+        <w:rPr>
+          <w:rFonts w:ascii="Times" w:eastAsia="MS Mincho" w:hAnsi="Times" w:cs="Arial"/>
+          <w:color w:val="000000"/>
+          <w:lang w:eastAsia="ja-JP"/>
+        </w:rPr>
+        <w:t>We provide a general-purpose I/O facility to support a line-by-line input format in map and reduce tasks. To facilitate the implementation of Mapper and Reducer for application programmer, we define a Pair (Key-Value) Class and PairContainer (a list of Pairs) Class for input/output. The Mapper input is a file name, output is a PairContainer..</w:t>
+      </w:r>
     </w:p>
     <w:p>
       <w:pPr>
@@ -3210,25 +2292,7 @@
           <w:color w:val="000000"/>
           <w:lang w:eastAsia="ja-JP"/>
         </w:rPr>
-        <w:t xml:space="preserve">According to the </w:t>
-      </w:r>
-      <w:proofErr w:type="spellStart"/>
-      <w:r>
-        <w:rPr>
-          <w:rFonts w:ascii="Times" w:eastAsia="MS Mincho" w:hAnsi="Times" w:cs="Arial"/>
-          <w:color w:val="000000"/>
-          <w:lang w:eastAsia="ja-JP"/>
-        </w:rPr>
-        <w:t>Writeup</w:t>
-      </w:r>
-      <w:proofErr w:type="spellEnd"/>
-      <w:r>
-        <w:rPr>
-          <w:rFonts w:ascii="Times" w:eastAsia="MS Mincho" w:hAnsi="Times" w:cs="Arial"/>
-          <w:color w:val="000000"/>
-          <w:lang w:eastAsia="ja-JP"/>
-        </w:rPr>
-        <w:t>, the fol</w:t>
+        <w:t>According to the Writeup, the fol</w:t>
       </w:r>
       <w:r>
         <w:rPr>
@@ -3341,23 +2405,7 @@
           <w:rFonts w:ascii="Times" w:eastAsia="MS Mincho" w:hAnsi="Times"/>
           <w:lang w:eastAsia="ja-JP"/>
         </w:rPr>
-        <w:t xml:space="preserve">Master/Participant nodes </w:t>
-      </w:r>
-      <w:proofErr w:type="spellStart"/>
-      <w:r>
-        <w:rPr>
-          <w:rFonts w:ascii="Times" w:eastAsia="MS Mincho" w:hAnsi="Times"/>
-          <w:lang w:eastAsia="ja-JP"/>
-        </w:rPr>
-        <w:t>HostName</w:t>
-      </w:r>
-      <w:proofErr w:type="spellEnd"/>
-      <w:r>
-        <w:rPr>
-          <w:rFonts w:ascii="Times" w:eastAsia="MS Mincho" w:hAnsi="Times"/>
-          <w:lang w:eastAsia="ja-JP"/>
-        </w:rPr>
-        <w:t>, Port Number</w:t>
+        <w:t>Master/Participant nodes HostName, Port Number</w:t>
       </w:r>
     </w:p>
     <w:p>
@@ -3374,53 +2422,12 @@
           <w:lang w:eastAsia="ja-JP"/>
         </w:rPr>
       </w:pPr>
-      <w:proofErr w:type="spellStart"/>
-      <w:r>
-        <w:rPr>
-          <w:rFonts w:ascii="Times" w:eastAsia="MS Mincho" w:hAnsi="Times"/>
-          <w:lang w:eastAsia="ja-JP"/>
-        </w:rPr>
-        <w:t>NameNode</w:t>
-      </w:r>
-      <w:proofErr w:type="spellEnd"/>
-      <w:r>
-        <w:rPr>
-          <w:rFonts w:ascii="Times" w:eastAsia="MS Mincho" w:hAnsi="Times"/>
-          <w:lang w:eastAsia="ja-JP"/>
-        </w:rPr>
-        <w:t>/</w:t>
-      </w:r>
-      <w:proofErr w:type="spellStart"/>
-      <w:r>
-        <w:rPr>
-          <w:rFonts w:ascii="Times" w:eastAsia="MS Mincho" w:hAnsi="Times"/>
-          <w:lang w:eastAsia="ja-JP"/>
-        </w:rPr>
-        <w:t>DataNode</w:t>
-      </w:r>
-      <w:proofErr w:type="spellEnd"/>
-      <w:r>
-        <w:rPr>
-          <w:rFonts w:ascii="Times" w:eastAsia="MS Mincho" w:hAnsi="Times"/>
-          <w:lang w:eastAsia="ja-JP"/>
-        </w:rPr>
-        <w:t xml:space="preserve"> </w:t>
-      </w:r>
-      <w:proofErr w:type="spellStart"/>
-      <w:r>
-        <w:rPr>
-          <w:rFonts w:ascii="Times" w:eastAsia="MS Mincho" w:hAnsi="Times"/>
-          <w:lang w:eastAsia="ja-JP"/>
-        </w:rPr>
-        <w:t>HostName</w:t>
-      </w:r>
-      <w:proofErr w:type="spellEnd"/>
-      <w:r>
-        <w:rPr>
-          <w:rFonts w:ascii="Times" w:eastAsia="MS Mincho" w:hAnsi="Times"/>
-          <w:lang w:eastAsia="ja-JP"/>
-        </w:rPr>
-        <w:t>, Port Number</w:t>
+      <w:r>
+        <w:rPr>
+          <w:rFonts w:ascii="Times" w:eastAsia="MS Mincho" w:hAnsi="Times"/>
+          <w:lang w:eastAsia="ja-JP"/>
+        </w:rPr>
+        <w:t>NameNode/DataNode HostName, Port Number</w:t>
       </w:r>
     </w:p>
     <w:p>
@@ -3437,7 +2444,6 @@
           <w:lang w:eastAsia="ja-JP"/>
         </w:rPr>
       </w:pPr>
-      <w:proofErr w:type="spellStart"/>
       <w:r>
         <w:rPr>
           <w:rFonts w:ascii="Times" w:eastAsia="MS Mincho" w:hAnsi="Times"/>
@@ -3445,7 +2451,6 @@
         </w:rPr>
         <w:t>FileChunkSize</w:t>
       </w:r>
-      <w:proofErr w:type="spellEnd"/>
     </w:p>
     <w:p>
       <w:pPr>
@@ -3461,7 +2466,6 @@
           <w:lang w:eastAsia="ja-JP"/>
         </w:rPr>
       </w:pPr>
-      <w:proofErr w:type="spellStart"/>
       <w:r>
         <w:rPr>
           <w:rFonts w:ascii="Times" w:eastAsia="MS Mincho" w:hAnsi="Times"/>
@@ -3469,7 +2473,6 @@
         </w:rPr>
         <w:t>NumOfReducer</w:t>
       </w:r>
-      <w:proofErr w:type="spellEnd"/>
     </w:p>
     <w:p>
       <w:pPr>
@@ -3507,53 +2510,12 @@
           <w:lang w:eastAsia="ja-JP"/>
         </w:rPr>
       </w:pPr>
-      <w:proofErr w:type="spellStart"/>
-      <w:r>
-        <w:rPr>
-          <w:rFonts w:ascii="Times" w:eastAsia="MS Mincho" w:hAnsi="Times"/>
-          <w:lang w:eastAsia="ja-JP"/>
-        </w:rPr>
-        <w:t>SplitFile</w:t>
-      </w:r>
-      <w:proofErr w:type="spellEnd"/>
-      <w:r>
-        <w:rPr>
-          <w:rFonts w:ascii="Times" w:eastAsia="MS Mincho" w:hAnsi="Times"/>
-          <w:lang w:eastAsia="ja-JP"/>
-        </w:rPr>
-        <w:t xml:space="preserve">, </w:t>
-      </w:r>
-      <w:proofErr w:type="spellStart"/>
-      <w:r>
-        <w:rPr>
-          <w:rFonts w:ascii="Times" w:eastAsia="MS Mincho" w:hAnsi="Times"/>
-          <w:lang w:eastAsia="ja-JP"/>
-        </w:rPr>
-        <w:t>MapperResultFile</w:t>
-      </w:r>
-      <w:proofErr w:type="spellEnd"/>
-      <w:r>
-        <w:rPr>
-          <w:rFonts w:ascii="Times" w:eastAsia="MS Mincho" w:hAnsi="Times"/>
-          <w:lang w:eastAsia="ja-JP"/>
-        </w:rPr>
-        <w:t xml:space="preserve">, </w:t>
-      </w:r>
-      <w:proofErr w:type="spellStart"/>
-      <w:r>
-        <w:rPr>
-          <w:rFonts w:ascii="Times" w:eastAsia="MS Mincho" w:hAnsi="Times"/>
-          <w:lang w:eastAsia="ja-JP"/>
-        </w:rPr>
-        <w:t>ReducerResultFile</w:t>
-      </w:r>
-      <w:proofErr w:type="spellEnd"/>
-      <w:r>
-        <w:rPr>
-          <w:rFonts w:ascii="Times" w:eastAsia="MS Mincho" w:hAnsi="Times"/>
-          <w:lang w:eastAsia="ja-JP"/>
-        </w:rPr>
-        <w:t xml:space="preserve"> Directory Name</w:t>
+      <w:r>
+        <w:rPr>
+          <w:rFonts w:ascii="Times" w:eastAsia="MS Mincho" w:hAnsi="Times"/>
+          <w:lang w:eastAsia="ja-JP"/>
+        </w:rPr>
+        <w:t>SplitFile, MapperResultFile, ReducerResultFile Directory Name</w:t>
       </w:r>
     </w:p>
     <w:p>
@@ -3631,43 +2593,7 @@
           <w:color w:val="000000"/>
           <w:lang w:eastAsia="ja-JP"/>
         </w:rPr>
-        <w:t xml:space="preserve">We initiate the execution of the program from the </w:t>
-      </w:r>
-      <w:proofErr w:type="spellStart"/>
-      <w:r>
-        <w:rPr>
-          <w:rFonts w:ascii="Times" w:eastAsia="MS Mincho" w:hAnsi="Times" w:cs="Arial"/>
-          <w:color w:val="000000"/>
-          <w:lang w:eastAsia="ja-JP"/>
-        </w:rPr>
-        <w:t>MapReduce</w:t>
-      </w:r>
-      <w:proofErr w:type="spellEnd"/>
-      <w:r>
-        <w:rPr>
-          <w:rFonts w:ascii="Times" w:eastAsia="MS Mincho" w:hAnsi="Times" w:cs="Arial"/>
-          <w:color w:val="000000"/>
-          <w:lang w:eastAsia="ja-JP"/>
-        </w:rPr>
-        <w:t xml:space="preserve"> main function, which can be started on any participating node, only if configuring the Master </w:t>
-      </w:r>
-      <w:proofErr w:type="spellStart"/>
-      <w:r>
-        <w:rPr>
-          <w:rFonts w:ascii="Times" w:eastAsia="MS Mincho" w:hAnsi="Times" w:cs="Arial"/>
-          <w:color w:val="000000"/>
-          <w:lang w:eastAsia="ja-JP"/>
-        </w:rPr>
-        <w:t>HostName</w:t>
-      </w:r>
-      <w:proofErr w:type="spellEnd"/>
-      <w:r>
-        <w:rPr>
-          <w:rFonts w:ascii="Times" w:eastAsia="MS Mincho" w:hAnsi="Times" w:cs="Arial"/>
-          <w:color w:val="000000"/>
-          <w:lang w:eastAsia="ja-JP"/>
-        </w:rPr>
-        <w:t>.</w:t>
+        <w:t>We initiate the execution of the program from the MapReduce main function, which can be started on any participating node, only if configuring the Master HostName.</w:t>
       </w:r>
     </w:p>
     <w:p>
@@ -3752,25 +2678,7 @@
           <w:color w:val="000000"/>
           <w:lang w:eastAsia="ja-JP"/>
         </w:rPr>
-        <w:t xml:space="preserve">We can start our </w:t>
-      </w:r>
-      <w:proofErr w:type="spellStart"/>
-      <w:r>
-        <w:rPr>
-          <w:rFonts w:ascii="Times" w:eastAsia="MS Mincho" w:hAnsi="Times" w:cs="Arial"/>
-          <w:color w:val="000000"/>
-          <w:lang w:eastAsia="ja-JP"/>
-        </w:rPr>
-        <w:t>MapReduce</w:t>
-      </w:r>
-      <w:proofErr w:type="spellEnd"/>
-      <w:r>
-        <w:rPr>
-          <w:rFonts w:ascii="Times" w:eastAsia="MS Mincho" w:hAnsi="Times" w:cs="Arial"/>
-          <w:color w:val="000000"/>
-          <w:lang w:eastAsia="ja-JP"/>
-        </w:rPr>
-        <w:t xml:space="preserve"> facility from any participating node</w:t>
+        <w:t>We can start our MapReduce facility from any participating node</w:t>
       </w:r>
       <w:r>
         <w:rPr>
@@ -3882,25 +2790,7 @@
           <w:color w:val="000000"/>
           <w:lang w:eastAsia="ja-JP"/>
         </w:rPr>
-        <w:t xml:space="preserve">and </w:t>
-      </w:r>
-      <w:proofErr w:type="spellStart"/>
-      <w:r>
-        <w:rPr>
-          <w:rFonts w:ascii="Times" w:eastAsia="MS Mincho" w:hAnsi="Times" w:cs="Arial"/>
-          <w:color w:val="000000"/>
-          <w:lang w:eastAsia="ja-JP"/>
-        </w:rPr>
-        <w:t>mitigatable</w:t>
-      </w:r>
-      <w:proofErr w:type="spellEnd"/>
-      <w:r>
-        <w:rPr>
-          <w:rFonts w:ascii="Times" w:eastAsia="MS Mincho" w:hAnsi="Times" w:cs="Arial"/>
-          <w:color w:val="000000"/>
-          <w:lang w:eastAsia="ja-JP"/>
-        </w:rPr>
-        <w:t xml:space="preserve"> sharing</w:t>
+        <w:t>and mitigatable sharing</w:t>
       </w:r>
     </w:p>
     <w:p>
@@ -4237,8 +3127,6 @@
           <w:lang w:eastAsia="ja-JP"/>
         </w:rPr>
       </w:pPr>
-      <w:bookmarkStart w:id="0" w:name="_GoBack"/>
-      <w:bookmarkEnd w:id="0"/>
     </w:p>
     <w:p>
       <w:pPr>
@@ -4308,7 +3196,6 @@
         </w:rPr>
         <w:t xml:space="preserve"> </w:t>
       </w:r>
-      <w:proofErr w:type="spellStart"/>
       <w:r>
         <w:rPr>
           <w:rFonts w:ascii="Times" w:eastAsia="MS Mincho" w:hAnsi="Times" w:cs="Arial"/>
@@ -4317,7 +3204,6 @@
         </w:rPr>
         <w:t>System_Administrator_Manual</w:t>
       </w:r>
-      <w:proofErr w:type="spellEnd"/>
     </w:p>
     <w:p>
       <w:pPr>
@@ -4385,25 +3271,7 @@
           <w:color w:val="000000"/>
           <w:lang w:eastAsia="ja-JP"/>
         </w:rPr>
-        <w:t xml:space="preserve">We provide documentation for application programmer. Please refer to </w:t>
-      </w:r>
-      <w:proofErr w:type="spellStart"/>
-      <w:r>
-        <w:rPr>
-          <w:rFonts w:ascii="Times" w:eastAsia="MS Mincho" w:hAnsi="Times" w:cs="Arial"/>
-          <w:color w:val="000000"/>
-          <w:lang w:eastAsia="ja-JP"/>
-        </w:rPr>
-        <w:t>Application_Programmer_Manual</w:t>
-      </w:r>
-      <w:proofErr w:type="spellEnd"/>
-      <w:r>
-        <w:rPr>
-          <w:rFonts w:ascii="Times" w:eastAsia="MS Mincho" w:hAnsi="Times" w:cs="Arial"/>
-          <w:color w:val="000000"/>
-          <w:lang w:eastAsia="ja-JP"/>
-        </w:rPr>
-        <w:t>.</w:t>
+        <w:t>We provide documentation for application programmer. Please refer to Application_Programmer_Manual.</w:t>
       </w:r>
     </w:p>
     <w:p>
@@ -4480,25 +3348,7 @@
           <w:color w:val="000000"/>
           <w:lang w:eastAsia="ja-JP"/>
         </w:rPr>
-        <w:t xml:space="preserve">We have two examples. One is the classic </w:t>
-      </w:r>
-      <w:proofErr w:type="spellStart"/>
-      <w:r>
-        <w:rPr>
-          <w:rFonts w:ascii="Times" w:eastAsia="MS Mincho" w:hAnsi="Times" w:cs="Arial"/>
-          <w:color w:val="000000"/>
-          <w:lang w:eastAsia="ja-JP"/>
-        </w:rPr>
-        <w:t>WordCounter</w:t>
-      </w:r>
-      <w:proofErr w:type="spellEnd"/>
-      <w:r>
-        <w:rPr>
-          <w:rFonts w:ascii="Times" w:eastAsia="MS Mincho" w:hAnsi="Times" w:cs="Arial"/>
-          <w:color w:val="000000"/>
-          <w:lang w:eastAsia="ja-JP"/>
-        </w:rPr>
-        <w:t xml:space="preserve"> </w:t>
+        <w:t xml:space="preserve">We have two examples. One is the classic WordCounter </w:t>
       </w:r>
       <w:r>
         <w:rPr>
@@ -4530,61 +3380,7 @@
           <w:color w:val="000000"/>
           <w:lang w:eastAsia="ja-JP"/>
         </w:rPr>
-        <w:t xml:space="preserve"> to extract </w:t>
-      </w:r>
-      <w:proofErr w:type="spellStart"/>
-      <w:r>
-        <w:rPr>
-          <w:rFonts w:ascii="Times" w:eastAsia="MS Mincho" w:hAnsi="Times" w:cs="Arial"/>
-          <w:color w:val="000000"/>
-          <w:lang w:eastAsia="ja-JP"/>
-        </w:rPr>
-        <w:t>userId</w:t>
-      </w:r>
-      <w:proofErr w:type="spellEnd"/>
-      <w:r>
-        <w:rPr>
-          <w:rFonts w:ascii="Times" w:eastAsia="MS Mincho" w:hAnsi="Times" w:cs="Arial"/>
-          <w:color w:val="000000"/>
-          <w:lang w:eastAsia="ja-JP"/>
-        </w:rPr>
-        <w:t xml:space="preserve"> and </w:t>
-      </w:r>
-      <w:proofErr w:type="spellStart"/>
-      <w:r>
-        <w:rPr>
-          <w:rFonts w:ascii="Times" w:eastAsia="MS Mincho" w:hAnsi="Times" w:cs="Arial"/>
-          <w:color w:val="000000"/>
-          <w:lang w:eastAsia="ja-JP"/>
-        </w:rPr>
-        <w:t>photoNum</w:t>
-      </w:r>
-      <w:proofErr w:type="spellEnd"/>
-      <w:r>
-        <w:rPr>
-          <w:rFonts w:ascii="Times" w:eastAsia="MS Mincho" w:hAnsi="Times" w:cs="Arial"/>
-          <w:color w:val="000000"/>
-          <w:lang w:eastAsia="ja-JP"/>
-        </w:rPr>
-        <w:t xml:space="preserve"> in map phase, and compute sum of </w:t>
-      </w:r>
-      <w:proofErr w:type="spellStart"/>
-      <w:r>
-        <w:rPr>
-          <w:rFonts w:ascii="Times" w:eastAsia="MS Mincho" w:hAnsi="Times" w:cs="Arial"/>
-          <w:color w:val="000000"/>
-          <w:lang w:eastAsia="ja-JP"/>
-        </w:rPr>
-        <w:t>photoNum</w:t>
-      </w:r>
-      <w:proofErr w:type="spellEnd"/>
-      <w:r>
-        <w:rPr>
-          <w:rFonts w:ascii="Times" w:eastAsia="MS Mincho" w:hAnsi="Times" w:cs="Arial"/>
-          <w:color w:val="000000"/>
-          <w:lang w:eastAsia="ja-JP"/>
-        </w:rPr>
-        <w:t xml:space="preserve"> in reduce phase.</w:t>
+        <w:t xml:space="preserve"> to extract userId and photoNum in map phase, and compute sum of photoNum in reduce phase.</w:t>
       </w:r>
     </w:p>
     <w:p>
@@ -4733,25 +3529,7 @@
           <w:color w:val="000000"/>
           <w:lang w:eastAsia="ja-JP"/>
         </w:rPr>
-        <w:t xml:space="preserve">each task, e.g. one </w:t>
-      </w:r>
-      <w:proofErr w:type="spellStart"/>
-      <w:r>
-        <w:rPr>
-          <w:rFonts w:ascii="Times" w:eastAsia="MS Mincho" w:hAnsi="Times" w:cs="Arial"/>
-          <w:color w:val="000000"/>
-          <w:lang w:eastAsia="ja-JP"/>
-        </w:rPr>
-        <w:t>config</w:t>
-      </w:r>
-      <w:proofErr w:type="spellEnd"/>
-      <w:r>
-        <w:rPr>
-          <w:rFonts w:ascii="Times" w:eastAsia="MS Mincho" w:hAnsi="Times" w:cs="Arial"/>
-          <w:color w:val="000000"/>
-          <w:lang w:eastAsia="ja-JP"/>
-        </w:rPr>
-        <w:t xml:space="preserve"> file for one task</w:t>
+        <w:t>each task, e.g. one config file for one task</w:t>
       </w:r>
     </w:p>
     <w:p>
@@ -4869,17 +3647,8 @@
           <w:rFonts w:ascii="Times" w:eastAsia="MS Mincho" w:hAnsi="Times"/>
           <w:lang w:eastAsia="ja-JP"/>
         </w:rPr>
-        <w:t xml:space="preserve">Hadoop </w:t>
-      </w:r>
-      <w:proofErr w:type="spellStart"/>
-      <w:r>
-        <w:rPr>
-          <w:rFonts w:ascii="Times" w:eastAsia="MS Mincho" w:hAnsi="Times"/>
-          <w:lang w:eastAsia="ja-JP"/>
-        </w:rPr>
-        <w:t>MapReduce</w:t>
-      </w:r>
-      <w:proofErr w:type="spellEnd"/>
+        <w:t>Hadoop MapReduce</w:t>
+      </w:r>
       <w:r>
         <w:rPr>
           <w:rFonts w:ascii="Times" w:eastAsia="MS Mincho" w:hAnsi="Times"/>
@@ -5005,7 +3774,6 @@
         </w:rPr>
         <w:t xml:space="preserve"> Our </w:t>
       </w:r>
-      <w:proofErr w:type="spellStart"/>
       <w:r>
         <w:rPr>
           <w:rFonts w:ascii="Times" w:eastAsia="MS Mincho" w:hAnsi="Times"/>
@@ -5013,7 +3781,6 @@
         </w:rPr>
         <w:t>MapReduce</w:t>
       </w:r>
-      <w:proofErr w:type="spellEnd"/>
       <w:r>
         <w:rPr>
           <w:rFonts w:ascii="Times" w:eastAsia="MS Mincho" w:hAnsi="Times"/>
@@ -5210,23 +3977,7 @@
           <w:rFonts w:ascii="Times" w:eastAsia="MS Mincho" w:hAnsi="Times"/>
           <w:lang w:eastAsia="ja-JP"/>
         </w:rPr>
-        <w:t xml:space="preserve">Figure 8 </w:t>
-      </w:r>
-      <w:proofErr w:type="spellStart"/>
-      <w:r>
-        <w:rPr>
-          <w:rFonts w:ascii="Times" w:eastAsia="MS Mincho" w:hAnsi="Times"/>
-          <w:lang w:eastAsia="ja-JP"/>
-        </w:rPr>
-        <w:t>MapReduce</w:t>
-      </w:r>
-      <w:proofErr w:type="spellEnd"/>
-      <w:r>
-        <w:rPr>
-          <w:rFonts w:ascii="Times" w:eastAsia="MS Mincho" w:hAnsi="Times"/>
-          <w:lang w:eastAsia="ja-JP"/>
-        </w:rPr>
-        <w:t xml:space="preserve"> Sequence Diagram</w:t>
+        <w:t>Figure 8 MapReduce Sequence Diagram</w:t>
       </w:r>
     </w:p>
     <w:p>
@@ -5274,21 +4025,12 @@
         </w:rPr>
         <w:t xml:space="preserve">Support </w:t>
       </w:r>
-      <w:proofErr w:type="spellStart"/>
-      <w:r>
-        <w:rPr>
-          <w:rFonts w:ascii="Times" w:eastAsia="MS Mincho" w:hAnsi="Times"/>
-          <w:lang w:eastAsia="ja-JP"/>
-        </w:rPr>
-        <w:t>MapReduce</w:t>
-      </w:r>
-      <w:proofErr w:type="spellEnd"/>
-      <w:r>
-        <w:rPr>
-          <w:rFonts w:ascii="Times" w:eastAsia="MS Mincho" w:hAnsi="Times"/>
-          <w:lang w:eastAsia="ja-JP"/>
-        </w:rPr>
-        <w:t xml:space="preserve"> </w:t>
+      <w:r>
+        <w:rPr>
+          <w:rFonts w:ascii="Times" w:eastAsia="MS Mincho" w:hAnsi="Times"/>
+          <w:lang w:eastAsia="ja-JP"/>
+        </w:rPr>
+        <w:t xml:space="preserve">MapReduce </w:t>
       </w:r>
       <w:r>
         <w:rPr>
@@ -5302,33 +4044,8 @@
           <w:rFonts w:ascii="Times" w:eastAsia="MS Mincho" w:hAnsi="Times"/>
           <w:lang w:eastAsia="ja-JP"/>
         </w:rPr>
-        <w:t xml:space="preserve">node, DFS </w:t>
-      </w:r>
-      <w:proofErr w:type="spellStart"/>
-      <w:r>
-        <w:rPr>
-          <w:rFonts w:ascii="Times" w:eastAsia="MS Mincho" w:hAnsi="Times"/>
-          <w:lang w:eastAsia="ja-JP"/>
-        </w:rPr>
-        <w:t>Namenode</w:t>
-      </w:r>
-      <w:proofErr w:type="spellEnd"/>
-      <w:r>
-        <w:rPr>
-          <w:rFonts w:ascii="Times" w:eastAsia="MS Mincho" w:hAnsi="Times"/>
-          <w:lang w:eastAsia="ja-JP"/>
-        </w:rPr>
-        <w:t>/</w:t>
-      </w:r>
-      <w:proofErr w:type="spellStart"/>
-      <w:r>
-        <w:rPr>
-          <w:rFonts w:ascii="Times" w:eastAsia="MS Mincho" w:hAnsi="Times"/>
-          <w:lang w:eastAsia="ja-JP"/>
-        </w:rPr>
-        <w:t>Datanode</w:t>
-      </w:r>
-      <w:proofErr w:type="spellEnd"/>
+        <w:t>node, DFS Namenode/Datanode</w:t>
+      </w:r>
       <w:r>
         <w:rPr>
           <w:rFonts w:ascii="Times" w:eastAsia="MS Mincho" w:hAnsi="Times"/>
@@ -5378,21 +4095,12 @@
         </w:rPr>
         <w:t xml:space="preserve"> between </w:t>
       </w:r>
-      <w:proofErr w:type="spellStart"/>
-      <w:r>
-        <w:rPr>
-          <w:rFonts w:ascii="Times" w:eastAsia="MS Mincho" w:hAnsi="Times"/>
-          <w:lang w:eastAsia="ja-JP"/>
-        </w:rPr>
-        <w:t>MapReduce</w:t>
-      </w:r>
-      <w:proofErr w:type="spellEnd"/>
-      <w:r>
-        <w:rPr>
-          <w:rFonts w:ascii="Times" w:eastAsia="MS Mincho" w:hAnsi="Times"/>
-          <w:lang w:eastAsia="ja-JP"/>
-        </w:rPr>
-        <w:t xml:space="preserve"> and </w:t>
+      <w:r>
+        <w:rPr>
+          <w:rFonts w:ascii="Times" w:eastAsia="MS Mincho" w:hAnsi="Times"/>
+          <w:lang w:eastAsia="ja-JP"/>
+        </w:rPr>
+        <w:t xml:space="preserve">MapReduce and </w:t>
       </w:r>
       <w:r>
         <w:rPr>
@@ -5654,8 +4362,6 @@
           <w:lang w:eastAsia="ja-JP"/>
         </w:rPr>
       </w:pPr>
-      <w:proofErr w:type="spellStart"/>
-      <w:proofErr w:type="gramStart"/>
       <w:r>
         <w:rPr>
           <w:rFonts w:ascii="Times" w:eastAsia="MS Mincho" w:hAnsi="Times"/>
@@ -5663,21 +4369,12 @@
         </w:rPr>
         <w:t>KPFile</w:t>
       </w:r>
-      <w:proofErr w:type="spellEnd"/>
-      <w:r>
-        <w:rPr>
-          <w:rFonts w:ascii="Times" w:eastAsia="MS Mincho" w:hAnsi="Times"/>
-          <w:lang w:eastAsia="ja-JP"/>
-        </w:rPr>
-        <w:t xml:space="preserve"> :</w:t>
-      </w:r>
-      <w:proofErr w:type="gramEnd"/>
-      <w:r>
-        <w:rPr>
-          <w:rFonts w:ascii="Times" w:eastAsia="MS Mincho" w:hAnsi="Times"/>
-          <w:lang w:eastAsia="ja-JP"/>
-        </w:rPr>
-        <w:t xml:space="preserve"> </w:t>
+      <w:r>
+        <w:rPr>
+          <w:rFonts w:ascii="Times" w:eastAsia="MS Mincho" w:hAnsi="Times"/>
+          <w:lang w:eastAsia="ja-JP"/>
+        </w:rPr>
+        <w:t xml:space="preserve"> : </w:t>
       </w:r>
       <w:r>
         <w:rPr>
@@ -5700,8 +4397,6 @@
           <w:lang w:eastAsia="ja-JP"/>
         </w:rPr>
       </w:pPr>
-      <w:proofErr w:type="spellStart"/>
-      <w:proofErr w:type="gramStart"/>
       <w:r>
         <w:rPr>
           <w:rFonts w:ascii="Times" w:eastAsia="MS Mincho" w:hAnsi="Times"/>
@@ -5709,21 +4404,12 @@
         </w:rPr>
         <w:t>KPFSException</w:t>
       </w:r>
-      <w:proofErr w:type="spellEnd"/>
-      <w:r>
-        <w:rPr>
-          <w:rFonts w:ascii="Times" w:eastAsia="MS Mincho" w:hAnsi="Times"/>
-          <w:lang w:eastAsia="ja-JP"/>
-        </w:rPr>
-        <w:t xml:space="preserve"> :</w:t>
-      </w:r>
-      <w:proofErr w:type="gramEnd"/>
-      <w:r>
-        <w:rPr>
-          <w:rFonts w:ascii="Times" w:eastAsia="MS Mincho" w:hAnsi="Times"/>
-          <w:lang w:eastAsia="ja-JP"/>
-        </w:rPr>
-        <w:t xml:space="preserve"> </w:t>
+      <w:r>
+        <w:rPr>
+          <w:rFonts w:ascii="Times" w:eastAsia="MS Mincho" w:hAnsi="Times"/>
+          <w:lang w:eastAsia="ja-JP"/>
+        </w:rPr>
+        <w:t xml:space="preserve"> : </w:t>
       </w:r>
       <w:r>
         <w:rPr>
@@ -5753,8 +4439,6 @@
           <w:lang w:eastAsia="ja-JP"/>
         </w:rPr>
       </w:pPr>
-      <w:proofErr w:type="spellStart"/>
-      <w:proofErr w:type="gramStart"/>
       <w:r>
         <w:rPr>
           <w:rFonts w:ascii="Times" w:eastAsia="MS Mincho" w:hAnsi="Times"/>
@@ -5762,21 +4446,12 @@
         </w:rPr>
         <w:t>KPFSFileInfo</w:t>
       </w:r>
-      <w:proofErr w:type="spellEnd"/>
-      <w:r>
-        <w:rPr>
-          <w:rFonts w:ascii="Times" w:eastAsia="MS Mincho" w:hAnsi="Times"/>
-          <w:lang w:eastAsia="ja-JP"/>
-        </w:rPr>
-        <w:t xml:space="preserve"> :</w:t>
-      </w:r>
-      <w:proofErr w:type="gramEnd"/>
-      <w:r>
-        <w:rPr>
-          <w:rFonts w:ascii="Times" w:eastAsia="MS Mincho" w:hAnsi="Times"/>
-          <w:lang w:eastAsia="ja-JP"/>
-        </w:rPr>
-        <w:t xml:space="preserve"> </w:t>
+      <w:r>
+        <w:rPr>
+          <w:rFonts w:ascii="Times" w:eastAsia="MS Mincho" w:hAnsi="Times"/>
+          <w:lang w:eastAsia="ja-JP"/>
+        </w:rPr>
+        <w:t xml:space="preserve"> : </w:t>
       </w:r>
       <w:r>
         <w:rPr>
@@ -5790,23 +4465,7 @@
           <w:rFonts w:ascii="Times" w:eastAsia="MS Mincho" w:hAnsi="Times"/>
           <w:lang w:eastAsia="ja-JP"/>
         </w:rPr>
-        <w:t xml:space="preserve">used in data master to store the location and size of a </w:t>
-      </w:r>
-      <w:proofErr w:type="spellStart"/>
-      <w:r>
-        <w:rPr>
-          <w:rFonts w:ascii="Times" w:eastAsia="MS Mincho" w:hAnsi="Times"/>
-          <w:lang w:eastAsia="ja-JP"/>
-        </w:rPr>
-        <w:t>KPFile</w:t>
-      </w:r>
-      <w:proofErr w:type="spellEnd"/>
-      <w:r>
-        <w:rPr>
-          <w:rFonts w:ascii="Times" w:eastAsia="MS Mincho" w:hAnsi="Times"/>
-          <w:lang w:eastAsia="ja-JP"/>
-        </w:rPr>
-        <w:t>.</w:t>
+        <w:t>used in data master to store the location and size of a KPFile.</w:t>
       </w:r>
     </w:p>
     <w:p>
@@ -5822,8 +4481,6 @@
           <w:lang w:eastAsia="ja-JP"/>
         </w:rPr>
       </w:pPr>
-      <w:proofErr w:type="spellStart"/>
-      <w:proofErr w:type="gramStart"/>
       <w:r>
         <w:rPr>
           <w:rFonts w:ascii="Times" w:eastAsia="MS Mincho" w:hAnsi="Times"/>
@@ -5831,21 +4488,12 @@
         </w:rPr>
         <w:t>KPFSMaster</w:t>
       </w:r>
-      <w:proofErr w:type="spellEnd"/>
-      <w:r>
-        <w:rPr>
-          <w:rFonts w:ascii="Times" w:eastAsia="MS Mincho" w:hAnsi="Times"/>
-          <w:lang w:eastAsia="ja-JP"/>
-        </w:rPr>
-        <w:t xml:space="preserve"> :</w:t>
-      </w:r>
-      <w:proofErr w:type="gramEnd"/>
-      <w:r>
-        <w:rPr>
-          <w:rFonts w:ascii="Times" w:eastAsia="MS Mincho" w:hAnsi="Times"/>
-          <w:lang w:eastAsia="ja-JP"/>
-        </w:rPr>
-        <w:t xml:space="preserve"> service class in data m</w:t>
+      <w:r>
+        <w:rPr>
+          <w:rFonts w:ascii="Times" w:eastAsia="MS Mincho" w:hAnsi="Times"/>
+          <w:lang w:eastAsia="ja-JP"/>
+        </w:rPr>
+        <w:t xml:space="preserve"> : service class in data m</w:t>
       </w:r>
       <w:r>
         <w:rPr>
@@ -5859,23 +4507,7 @@
           <w:rFonts w:ascii="Times" w:eastAsia="MS Mincho" w:hAnsi="Times"/>
           <w:lang w:eastAsia="ja-JP"/>
         </w:rPr>
-        <w:t xml:space="preserve">ainly used to provide the location information of every </w:t>
-      </w:r>
-      <w:proofErr w:type="spellStart"/>
-      <w:r>
-        <w:rPr>
-          <w:rFonts w:ascii="Times" w:eastAsia="MS Mincho" w:hAnsi="Times"/>
-          <w:lang w:eastAsia="ja-JP"/>
-        </w:rPr>
-        <w:t>KPFile</w:t>
-      </w:r>
-      <w:proofErr w:type="spellEnd"/>
-      <w:r>
-        <w:rPr>
-          <w:rFonts w:ascii="Times" w:eastAsia="MS Mincho" w:hAnsi="Times"/>
-          <w:lang w:eastAsia="ja-JP"/>
-        </w:rPr>
-        <w:t>.</w:t>
+        <w:t>ainly used to provide the location information of every KPFile.</w:t>
       </w:r>
     </w:p>
     <w:p>
@@ -5891,7 +4523,6 @@
           <w:lang w:eastAsia="ja-JP"/>
         </w:rPr>
       </w:pPr>
-      <w:proofErr w:type="spellStart"/>
       <w:r>
         <w:rPr>
           <w:rFonts w:ascii="Times" w:eastAsia="MS Mincho" w:hAnsi="Times"/>
@@ -5899,23 +4530,13 @@
         </w:rPr>
         <w:t>KPFSMasterInterface</w:t>
       </w:r>
-      <w:proofErr w:type="spellEnd"/>
-      <w:r>
-        <w:rPr>
-          <w:rFonts w:ascii="Times" w:eastAsia="MS Mincho" w:hAnsi="Times"/>
-          <w:lang w:eastAsia="ja-JP"/>
-        </w:rPr>
-        <w:t xml:space="preserve"> : interface for </w:t>
-      </w:r>
-      <w:proofErr w:type="spellStart"/>
-      <w:r>
-        <w:rPr>
-          <w:rFonts w:ascii="Times" w:eastAsia="MS Mincho" w:hAnsi="Times"/>
-          <w:lang w:eastAsia="ja-JP"/>
-        </w:rPr>
-        <w:t>KPFSMaster</w:t>
-      </w:r>
-      <w:proofErr w:type="spellEnd"/>
+      <w:r>
+        <w:rPr>
+          <w:rFonts w:ascii="Times" w:eastAsia="MS Mincho" w:hAnsi="Times"/>
+          <w:lang w:eastAsia="ja-JP"/>
+        </w:rPr>
+        <w:t xml:space="preserve"> : interface for KPFSMaster</w:t>
+      </w:r>
     </w:p>
     <w:p>
       <w:pPr>
@@ -5930,8 +4551,6 @@
           <w:lang w:eastAsia="ja-JP"/>
         </w:rPr>
       </w:pPr>
-      <w:proofErr w:type="spellStart"/>
-      <w:proofErr w:type="gramStart"/>
       <w:r>
         <w:rPr>
           <w:rFonts w:ascii="Times" w:eastAsia="MS Mincho" w:hAnsi="Times"/>
@@ -5939,21 +4558,12 @@
         </w:rPr>
         <w:t>KPFSSlave</w:t>
       </w:r>
-      <w:proofErr w:type="spellEnd"/>
-      <w:r>
-        <w:rPr>
-          <w:rFonts w:ascii="Times" w:eastAsia="MS Mincho" w:hAnsi="Times"/>
-          <w:lang w:eastAsia="ja-JP"/>
-        </w:rPr>
-        <w:t xml:space="preserve"> :</w:t>
-      </w:r>
-      <w:proofErr w:type="gramEnd"/>
-      <w:r>
-        <w:rPr>
-          <w:rFonts w:ascii="Times" w:eastAsia="MS Mincho" w:hAnsi="Times"/>
-          <w:lang w:eastAsia="ja-JP"/>
-        </w:rPr>
-        <w:t xml:space="preserve"> </w:t>
+      <w:r>
+        <w:rPr>
+          <w:rFonts w:ascii="Times" w:eastAsia="MS Mincho" w:hAnsi="Times"/>
+          <w:lang w:eastAsia="ja-JP"/>
+        </w:rPr>
+        <w:t xml:space="preserve"> : </w:t>
       </w:r>
       <w:r>
         <w:rPr>
@@ -5976,7 +4586,6 @@
           <w:lang w:eastAsia="ja-JP"/>
         </w:rPr>
       </w:pPr>
-      <w:proofErr w:type="spellStart"/>
       <w:r>
         <w:rPr>
           <w:rFonts w:ascii="Times" w:eastAsia="MS Mincho" w:hAnsi="Times"/>
@@ -5984,23 +4593,13 @@
         </w:rPr>
         <w:t>KPFSSlaveInterface</w:t>
       </w:r>
-      <w:proofErr w:type="spellEnd"/>
-      <w:r>
-        <w:rPr>
-          <w:rFonts w:ascii="Times" w:eastAsia="MS Mincho" w:hAnsi="Times"/>
-          <w:lang w:eastAsia="ja-JP"/>
-        </w:rPr>
-        <w:t xml:space="preserve"> : interface for </w:t>
-      </w:r>
-      <w:proofErr w:type="spellStart"/>
-      <w:r>
-        <w:rPr>
-          <w:rFonts w:ascii="Times" w:eastAsia="MS Mincho" w:hAnsi="Times"/>
-          <w:lang w:eastAsia="ja-JP"/>
-        </w:rPr>
-        <w:t>KPFSSlave</w:t>
-      </w:r>
-      <w:proofErr w:type="spellEnd"/>
+      <w:r>
+        <w:rPr>
+          <w:rFonts w:ascii="Times" w:eastAsia="MS Mincho" w:hAnsi="Times"/>
+          <w:lang w:eastAsia="ja-JP"/>
+        </w:rPr>
+        <w:t xml:space="preserve"> : interface for KPFSSlave</w:t>
+      </w:r>
     </w:p>
     <w:p>
       <w:pPr>
@@ -6025,8 +4624,6 @@
           <w:lang w:eastAsia="ja-JP"/>
         </w:rPr>
       </w:pPr>
-      <w:proofErr w:type="spellStart"/>
-      <w:proofErr w:type="gramStart"/>
       <w:r>
         <w:rPr>
           <w:rFonts w:ascii="Times" w:eastAsia="MS Mincho" w:hAnsi="Times"/>
@@ -6034,44 +4631,19 @@
         </w:rPr>
         <w:t>JobDispatcher</w:t>
       </w:r>
-      <w:proofErr w:type="spellEnd"/>
-      <w:r>
-        <w:rPr>
-          <w:rFonts w:ascii="Times" w:eastAsia="MS Mincho" w:hAnsi="Times"/>
-          <w:lang w:eastAsia="ja-JP"/>
-        </w:rPr>
-        <w:t xml:space="preserve"> :</w:t>
-      </w:r>
-      <w:proofErr w:type="gramEnd"/>
-      <w:r>
-        <w:rPr>
-          <w:rFonts w:ascii="Times" w:eastAsia="MS Mincho" w:hAnsi="Times"/>
-          <w:lang w:eastAsia="ja-JP"/>
-        </w:rPr>
-        <w:t xml:space="preserve"> </w:t>
-      </w:r>
-      <w:r>
-        <w:rPr>
-          <w:rFonts w:ascii="Times" w:eastAsia="MS Mincho" w:hAnsi="Times"/>
-          <w:lang w:eastAsia="ja-JP"/>
-        </w:rPr>
-        <w:t xml:space="preserve">class to periodically check if the sending queue in </w:t>
-      </w:r>
-      <w:proofErr w:type="spellStart"/>
-      <w:r>
-        <w:rPr>
-          <w:rFonts w:ascii="Times" w:eastAsia="MS Mincho" w:hAnsi="Times"/>
-          <w:lang w:eastAsia="ja-JP"/>
-        </w:rPr>
-        <w:t>JobManager</w:t>
-      </w:r>
-      <w:proofErr w:type="spellEnd"/>
-      <w:r>
-        <w:rPr>
-          <w:rFonts w:ascii="Times" w:eastAsia="MS Mincho" w:hAnsi="Times"/>
-          <w:lang w:eastAsia="ja-JP"/>
-        </w:rPr>
-        <w:t xml:space="preserve"> is empty. If not, send the queueing job</w:t>
+      <w:r>
+        <w:rPr>
+          <w:rFonts w:ascii="Times" w:eastAsia="MS Mincho" w:hAnsi="Times"/>
+          <w:lang w:eastAsia="ja-JP"/>
+        </w:rPr>
+        <w:t xml:space="preserve"> : </w:t>
+      </w:r>
+      <w:r>
+        <w:rPr>
+          <w:rFonts w:ascii="Times" w:eastAsia="MS Mincho" w:hAnsi="Times"/>
+          <w:lang w:eastAsia="ja-JP"/>
+        </w:rPr>
+        <w:t>class to periodically check if the sending queue in JobManager is empty. If not, send the queueing job</w:t>
       </w:r>
       <w:r>
         <w:rPr>
@@ -6101,8 +4673,6 @@
           <w:lang w:eastAsia="ja-JP"/>
         </w:rPr>
       </w:pPr>
-      <w:proofErr w:type="spellStart"/>
-      <w:proofErr w:type="gramStart"/>
       <w:r>
         <w:rPr>
           <w:rFonts w:ascii="Times" w:eastAsia="MS Mincho" w:hAnsi="Times"/>
@@ -6110,21 +4680,12 @@
         </w:rPr>
         <w:t>JobInfo</w:t>
       </w:r>
-      <w:proofErr w:type="spellEnd"/>
-      <w:r>
-        <w:rPr>
-          <w:rFonts w:ascii="Times" w:eastAsia="MS Mincho" w:hAnsi="Times"/>
-          <w:lang w:eastAsia="ja-JP"/>
-        </w:rPr>
-        <w:t xml:space="preserve"> :</w:t>
-      </w:r>
-      <w:proofErr w:type="gramEnd"/>
-      <w:r>
-        <w:rPr>
-          <w:rFonts w:ascii="Times" w:eastAsia="MS Mincho" w:hAnsi="Times"/>
-          <w:lang w:eastAsia="ja-JP"/>
-        </w:rPr>
-        <w:t xml:space="preserve"> </w:t>
+      <w:r>
+        <w:rPr>
+          <w:rFonts w:ascii="Times" w:eastAsia="MS Mincho" w:hAnsi="Times"/>
+          <w:lang w:eastAsia="ja-JP"/>
+        </w:rPr>
+        <w:t xml:space="preserve"> : </w:t>
       </w:r>
       <w:r>
         <w:rPr>
@@ -6154,7 +4715,6 @@
         </w:rPr>
         <w:t xml:space="preserve"> </w:t>
       </w:r>
-      <w:proofErr w:type="spellStart"/>
       <w:r>
         <w:rPr>
           <w:rFonts w:ascii="Times" w:eastAsia="MS Mincho" w:hAnsi="Times"/>
@@ -6162,7 +4722,6 @@
         </w:rPr>
         <w:t>JobManager</w:t>
       </w:r>
-      <w:proofErr w:type="spellEnd"/>
       <w:r>
         <w:rPr>
           <w:rFonts w:ascii="Times" w:eastAsia="MS Mincho" w:hAnsi="Times"/>
@@ -6262,32 +4821,14 @@
           <w:rFonts w:ascii="Times" w:eastAsia="MS Mincho" w:hAnsi="Times"/>
           <w:lang w:eastAsia="ja-JP"/>
         </w:rPr>
-        <w:t xml:space="preserve"> </w:t>
-      </w:r>
-      <w:proofErr w:type="spellStart"/>
-      <w:proofErr w:type="gramStart"/>
-      <w:r>
-        <w:rPr>
-          <w:rFonts w:ascii="Times" w:eastAsia="MS Mincho" w:hAnsi="Times"/>
-          <w:lang w:eastAsia="ja-JP"/>
-        </w:rPr>
-        <w:t>GlobalInfo</w:t>
-      </w:r>
-      <w:proofErr w:type="spellEnd"/>
-      <w:r>
-        <w:rPr>
-          <w:rFonts w:ascii="Times" w:eastAsia="MS Mincho" w:hAnsi="Times"/>
-          <w:lang w:eastAsia="ja-JP"/>
-        </w:rPr>
-        <w:t xml:space="preserve"> :</w:t>
-      </w:r>
-      <w:proofErr w:type="gramEnd"/>
-      <w:r>
-        <w:rPr>
-          <w:rFonts w:ascii="Times" w:eastAsia="MS Mincho" w:hAnsi="Times"/>
-          <w:lang w:eastAsia="ja-JP"/>
-        </w:rPr>
-        <w:t xml:space="preserve"> class to store all the information in "config.txt". And provide some convenient methods to get the information. Served for both map-reduce system and KPFS.</w:t>
+        <w:t xml:space="preserve"> GlobalInfo</w:t>
+      </w:r>
+      <w:r>
+        <w:rPr>
+          <w:rFonts w:ascii="Times" w:eastAsia="MS Mincho" w:hAnsi="Times"/>
+          <w:lang w:eastAsia="ja-JP"/>
+        </w:rPr>
+        <w:t xml:space="preserve"> : class to store all the information in "config.txt". And provide some convenient methods to get the information. Served for both map-reduce system and KPFS.</w:t>
       </w:r>
     </w:p>
     <w:p>
@@ -6308,32 +4849,14 @@
           <w:rFonts w:ascii="Times" w:eastAsia="MS Mincho" w:hAnsi="Times"/>
           <w:lang w:eastAsia="ja-JP"/>
         </w:rPr>
-        <w:t xml:space="preserve"> </w:t>
-      </w:r>
-      <w:proofErr w:type="spellStart"/>
-      <w:proofErr w:type="gramStart"/>
-      <w:r>
-        <w:rPr>
-          <w:rFonts w:ascii="Times" w:eastAsia="MS Mincho" w:hAnsi="Times"/>
-          <w:lang w:eastAsia="ja-JP"/>
-        </w:rPr>
-        <w:t>MapReduce</w:t>
-      </w:r>
-      <w:proofErr w:type="spellEnd"/>
-      <w:r>
-        <w:rPr>
-          <w:rFonts w:ascii="Times" w:eastAsia="MS Mincho" w:hAnsi="Times"/>
-          <w:lang w:eastAsia="ja-JP"/>
-        </w:rPr>
-        <w:t xml:space="preserve"> :</w:t>
-      </w:r>
-      <w:proofErr w:type="gramEnd"/>
-      <w:r>
-        <w:rPr>
-          <w:rFonts w:ascii="Times" w:eastAsia="MS Mincho" w:hAnsi="Times"/>
-          <w:lang w:eastAsia="ja-JP"/>
-        </w:rPr>
-        <w:t xml:space="preserve"> </w:t>
+        <w:t xml:space="preserve"> MapReduce</w:t>
+      </w:r>
+      <w:r>
+        <w:rPr>
+          <w:rFonts w:ascii="Times" w:eastAsia="MS Mincho" w:hAnsi="Times"/>
+          <w:lang w:eastAsia="ja-JP"/>
+        </w:rPr>
+        <w:t xml:space="preserve"> : </w:t>
       </w:r>
       <w:r>
         <w:rPr>
@@ -6361,30 +4884,14 @@
           <w:rFonts w:ascii="Times" w:eastAsia="MS Mincho" w:hAnsi="Times"/>
           <w:lang w:eastAsia="ja-JP"/>
         </w:rPr>
-        <w:t xml:space="preserve"> </w:t>
-      </w:r>
-      <w:proofErr w:type="gramStart"/>
-      <w:r>
-        <w:rPr>
-          <w:rFonts w:ascii="Times" w:eastAsia="MS Mincho" w:hAnsi="Times"/>
-          <w:lang w:eastAsia="ja-JP"/>
-        </w:rPr>
-        <w:t>Master</w:t>
-      </w:r>
-      <w:r>
-        <w:rPr>
-          <w:rFonts w:ascii="Times" w:eastAsia="MS Mincho" w:hAnsi="Times"/>
-          <w:lang w:eastAsia="ja-JP"/>
-        </w:rPr>
-        <w:t xml:space="preserve"> :</w:t>
-      </w:r>
-      <w:proofErr w:type="gramEnd"/>
-      <w:r>
-        <w:rPr>
-          <w:rFonts w:ascii="Times" w:eastAsia="MS Mincho" w:hAnsi="Times"/>
-          <w:lang w:eastAsia="ja-JP"/>
-        </w:rPr>
-        <w:t xml:space="preserve"> </w:t>
+        <w:t xml:space="preserve"> Master</w:t>
+      </w:r>
+      <w:r>
+        <w:rPr>
+          <w:rFonts w:ascii="Times" w:eastAsia="MS Mincho" w:hAnsi="Times"/>
+          <w:lang w:eastAsia="ja-JP"/>
+        </w:rPr>
+        <w:t xml:space="preserve"> : </w:t>
       </w:r>
       <w:r>
         <w:rPr>
@@ -6412,32 +4919,14 @@
           <w:rFonts w:ascii="Times" w:eastAsia="MS Mincho" w:hAnsi="Times"/>
           <w:lang w:eastAsia="ja-JP"/>
         </w:rPr>
-        <w:t xml:space="preserve"> </w:t>
-      </w:r>
-      <w:proofErr w:type="spellStart"/>
-      <w:proofErr w:type="gramStart"/>
-      <w:r>
-        <w:rPr>
-          <w:rFonts w:ascii="Times" w:eastAsia="MS Mincho" w:hAnsi="Times"/>
-          <w:lang w:eastAsia="ja-JP"/>
-        </w:rPr>
-        <w:t>MRBase</w:t>
-      </w:r>
-      <w:proofErr w:type="spellEnd"/>
-      <w:r>
-        <w:rPr>
-          <w:rFonts w:ascii="Times" w:eastAsia="MS Mincho" w:hAnsi="Times"/>
-          <w:lang w:eastAsia="ja-JP"/>
-        </w:rPr>
-        <w:t xml:space="preserve"> :</w:t>
-      </w:r>
-      <w:proofErr w:type="gramEnd"/>
-      <w:r>
-        <w:rPr>
-          <w:rFonts w:ascii="Times" w:eastAsia="MS Mincho" w:hAnsi="Times"/>
-          <w:lang w:eastAsia="ja-JP"/>
-        </w:rPr>
-        <w:t xml:space="preserve"> the interface for user-defined map-reduce class. All developers should implement this interface to write their map and reduce methods.</w:t>
+        <w:t xml:space="preserve"> MRBase</w:t>
+      </w:r>
+      <w:r>
+        <w:rPr>
+          <w:rFonts w:ascii="Times" w:eastAsia="MS Mincho" w:hAnsi="Times"/>
+          <w:lang w:eastAsia="ja-JP"/>
+        </w:rPr>
+        <w:t xml:space="preserve"> : the interface for user-defined map-reduce class. All developers should implement this interface to write their map and reduce methods.</w:t>
       </w:r>
     </w:p>
     <w:p>
@@ -6486,17 +4975,8 @@
           <w:rFonts w:ascii="Times" w:eastAsia="MS Mincho" w:hAnsi="Times"/>
           <w:lang w:eastAsia="ja-JP"/>
         </w:rPr>
-        <w:t xml:space="preserve"> </w:t>
-      </w:r>
-      <w:proofErr w:type="spellStart"/>
-      <w:r>
-        <w:rPr>
-          <w:rFonts w:ascii="Times" w:eastAsia="MS Mincho" w:hAnsi="Times"/>
-          <w:lang w:eastAsia="ja-JP"/>
-        </w:rPr>
-        <w:t>PairContainer</w:t>
-      </w:r>
-      <w:proofErr w:type="spellEnd"/>
+        <w:t xml:space="preserve"> PairContainer</w:t>
+      </w:r>
       <w:r>
         <w:rPr>
           <w:rFonts w:ascii="Times" w:eastAsia="MS Mincho" w:hAnsi="Times"/>
@@ -6523,30 +5003,14 @@
           <w:rFonts w:ascii="Times" w:eastAsia="MS Mincho" w:hAnsi="Times"/>
           <w:lang w:eastAsia="ja-JP"/>
         </w:rPr>
-        <w:t xml:space="preserve"> </w:t>
-      </w:r>
-      <w:proofErr w:type="gramStart"/>
-      <w:r>
-        <w:rPr>
-          <w:rFonts w:ascii="Times" w:eastAsia="MS Mincho" w:hAnsi="Times"/>
-          <w:lang w:eastAsia="ja-JP"/>
-        </w:rPr>
-        <w:t>Slave</w:t>
-      </w:r>
-      <w:r>
-        <w:rPr>
-          <w:rFonts w:ascii="Times" w:eastAsia="MS Mincho" w:hAnsi="Times"/>
-          <w:lang w:eastAsia="ja-JP"/>
-        </w:rPr>
-        <w:t xml:space="preserve"> :</w:t>
-      </w:r>
-      <w:proofErr w:type="gramEnd"/>
-      <w:r>
-        <w:rPr>
-          <w:rFonts w:ascii="Times" w:eastAsia="MS Mincho" w:hAnsi="Times"/>
-          <w:lang w:eastAsia="ja-JP"/>
-        </w:rPr>
-        <w:t xml:space="preserve"> the main thread of a map-reduce slave.</w:t>
+        <w:t xml:space="preserve"> Slave</w:t>
+      </w:r>
+      <w:r>
+        <w:rPr>
+          <w:rFonts w:ascii="Times" w:eastAsia="MS Mincho" w:hAnsi="Times"/>
+          <w:lang w:eastAsia="ja-JP"/>
+        </w:rPr>
+        <w:t xml:space="preserve"> : the main thread of a map-reduce slave.</w:t>
       </w:r>
     </w:p>
     <w:p>
@@ -6567,32 +5031,14 @@
           <w:rFonts w:ascii="Times" w:eastAsia="MS Mincho" w:hAnsi="Times"/>
           <w:lang w:eastAsia="ja-JP"/>
         </w:rPr>
-        <w:t xml:space="preserve"> </w:t>
-      </w:r>
-      <w:proofErr w:type="spellStart"/>
-      <w:proofErr w:type="gramStart"/>
-      <w:r>
-        <w:rPr>
-          <w:rFonts w:ascii="Times" w:eastAsia="MS Mincho" w:hAnsi="Times"/>
-          <w:lang w:eastAsia="ja-JP"/>
-        </w:rPr>
-        <w:t>SlaveTracker</w:t>
-      </w:r>
-      <w:proofErr w:type="spellEnd"/>
-      <w:r>
-        <w:rPr>
-          <w:rFonts w:ascii="Times" w:eastAsia="MS Mincho" w:hAnsi="Times"/>
-          <w:lang w:eastAsia="ja-JP"/>
-        </w:rPr>
-        <w:t xml:space="preserve"> :</w:t>
-      </w:r>
-      <w:proofErr w:type="gramEnd"/>
-      <w:r>
-        <w:rPr>
-          <w:rFonts w:ascii="Times" w:eastAsia="MS Mincho" w:hAnsi="Times"/>
-          <w:lang w:eastAsia="ja-JP"/>
-        </w:rPr>
-        <w:t xml:space="preserve"> </w:t>
+        <w:t xml:space="preserve"> SlaveTracker</w:t>
+      </w:r>
+      <w:r>
+        <w:rPr>
+          <w:rFonts w:ascii="Times" w:eastAsia="MS Mincho" w:hAnsi="Times"/>
+          <w:lang w:eastAsia="ja-JP"/>
+        </w:rPr>
+        <w:t xml:space="preserve"> : </w:t>
       </w:r>
       <w:r>
         <w:rPr>
@@ -6627,32 +5073,14 @@
           <w:rFonts w:ascii="Times" w:eastAsia="MS Mincho" w:hAnsi="Times"/>
           <w:lang w:eastAsia="ja-JP"/>
         </w:rPr>
-        <w:t xml:space="preserve"> </w:t>
-      </w:r>
-      <w:proofErr w:type="spellStart"/>
-      <w:proofErr w:type="gramStart"/>
-      <w:r>
-        <w:rPr>
-          <w:rFonts w:ascii="Times" w:eastAsia="MS Mincho" w:hAnsi="Times"/>
-          <w:lang w:eastAsia="ja-JP"/>
-        </w:rPr>
-        <w:t>SlaveWork</w:t>
-      </w:r>
-      <w:proofErr w:type="spellEnd"/>
-      <w:r>
-        <w:rPr>
-          <w:rFonts w:ascii="Times" w:eastAsia="MS Mincho" w:hAnsi="Times"/>
-          <w:lang w:eastAsia="ja-JP"/>
-        </w:rPr>
-        <w:t xml:space="preserve"> :</w:t>
-      </w:r>
-      <w:proofErr w:type="gramEnd"/>
-      <w:r>
-        <w:rPr>
-          <w:rFonts w:ascii="Times" w:eastAsia="MS Mincho" w:hAnsi="Times"/>
-          <w:lang w:eastAsia="ja-JP"/>
-        </w:rPr>
-        <w:t xml:space="preserve"> the working thread in slave. Only one instance is coordinator that will </w:t>
+        <w:t xml:space="preserve"> SlaveWork</w:t>
+      </w:r>
+      <w:r>
+        <w:rPr>
+          <w:rFonts w:ascii="Times" w:eastAsia="MS Mincho" w:hAnsi="Times"/>
+          <w:lang w:eastAsia="ja-JP"/>
+        </w:rPr>
+        <w:t xml:space="preserve"> : the working thread in slave. Only one instance is coordinator that will </w:t>
       </w:r>
       <w:r>
         <w:rPr>
@@ -6691,30 +5119,14 @@
           <w:rFonts w:ascii="Times" w:eastAsia="MS Mincho" w:hAnsi="Times"/>
           <w:lang w:eastAsia="ja-JP"/>
         </w:rPr>
-        <w:t xml:space="preserve"> </w:t>
-      </w:r>
-      <w:proofErr w:type="gramStart"/>
-      <w:r>
-        <w:rPr>
-          <w:rFonts w:ascii="Times" w:eastAsia="MS Mincho" w:hAnsi="Times"/>
-          <w:lang w:eastAsia="ja-JP"/>
-        </w:rPr>
-        <w:t>Listen</w:t>
-      </w:r>
-      <w:r>
-        <w:rPr>
-          <w:rFonts w:ascii="Times" w:eastAsia="MS Mincho" w:hAnsi="Times"/>
-          <w:lang w:eastAsia="ja-JP"/>
-        </w:rPr>
-        <w:t xml:space="preserve"> :</w:t>
-      </w:r>
-      <w:proofErr w:type="gramEnd"/>
-      <w:r>
-        <w:rPr>
-          <w:rFonts w:ascii="Times" w:eastAsia="MS Mincho" w:hAnsi="Times"/>
-          <w:lang w:eastAsia="ja-JP"/>
-        </w:rPr>
-        <w:t xml:space="preserve"> class used by map-reduce master which is responsible for accepting connection from slaves. </w:t>
+        <w:t xml:space="preserve"> Listen</w:t>
+      </w:r>
+      <w:r>
+        <w:rPr>
+          <w:rFonts w:ascii="Times" w:eastAsia="MS Mincho" w:hAnsi="Times"/>
+          <w:lang w:eastAsia="ja-JP"/>
+        </w:rPr>
+        <w:t xml:space="preserve"> : class used by map-reduce master which is responsible for accepting connection from slaves. </w:t>
       </w:r>
       <w:r>
         <w:rPr>
@@ -6749,30 +5161,14 @@
           <w:rFonts w:ascii="Times" w:eastAsia="MS Mincho" w:hAnsi="Times"/>
           <w:lang w:eastAsia="ja-JP"/>
         </w:rPr>
-        <w:t xml:space="preserve"> </w:t>
-      </w:r>
-      <w:proofErr w:type="gramStart"/>
-      <w:r>
-        <w:rPr>
-          <w:rFonts w:ascii="Times" w:eastAsia="MS Mincho" w:hAnsi="Times"/>
-          <w:lang w:eastAsia="ja-JP"/>
-        </w:rPr>
-        <w:t>Message</w:t>
-      </w:r>
-      <w:r>
-        <w:rPr>
-          <w:rFonts w:ascii="Times" w:eastAsia="MS Mincho" w:hAnsi="Times"/>
-          <w:lang w:eastAsia="ja-JP"/>
-        </w:rPr>
-        <w:t xml:space="preserve"> :</w:t>
-      </w:r>
-      <w:proofErr w:type="gramEnd"/>
-      <w:r>
-        <w:rPr>
-          <w:rFonts w:ascii="Times" w:eastAsia="MS Mincho" w:hAnsi="Times"/>
-          <w:lang w:eastAsia="ja-JP"/>
-        </w:rPr>
-        <w:t xml:space="preserve"> the message structure used in communication between map-reduce master and slaves. Every message has a type indicating its purposes.</w:t>
+        <w:t xml:space="preserve"> Message</w:t>
+      </w:r>
+      <w:r>
+        <w:rPr>
+          <w:rFonts w:ascii="Times" w:eastAsia="MS Mincho" w:hAnsi="Times"/>
+          <w:lang w:eastAsia="ja-JP"/>
+        </w:rPr>
+        <w:t xml:space="preserve"> : the message structure used in communication between map-reduce master and slaves. Every message has a type indicating its purposes.</w:t>
       </w:r>
     </w:p>
     <w:p>
@@ -6793,32 +5189,14 @@
           <w:rFonts w:ascii="Times" w:eastAsia="MS Mincho" w:hAnsi="Times"/>
           <w:lang w:eastAsia="ja-JP"/>
         </w:rPr>
-        <w:t xml:space="preserve"> </w:t>
-      </w:r>
-      <w:proofErr w:type="spellStart"/>
-      <w:proofErr w:type="gramStart"/>
-      <w:r>
-        <w:rPr>
-          <w:rFonts w:ascii="Times" w:eastAsia="MS Mincho" w:hAnsi="Times"/>
-          <w:lang w:eastAsia="ja-JP"/>
-        </w:rPr>
-        <w:t>MsgHandler</w:t>
-      </w:r>
-      <w:proofErr w:type="spellEnd"/>
-      <w:r>
-        <w:rPr>
-          <w:rFonts w:ascii="Times" w:eastAsia="MS Mincho" w:hAnsi="Times"/>
-          <w:lang w:eastAsia="ja-JP"/>
-        </w:rPr>
-        <w:t xml:space="preserve"> :</w:t>
-      </w:r>
-      <w:proofErr w:type="gramEnd"/>
-      <w:r>
-        <w:rPr>
-          <w:rFonts w:ascii="Times" w:eastAsia="MS Mincho" w:hAnsi="Times"/>
-          <w:lang w:eastAsia="ja-JP"/>
-        </w:rPr>
-        <w:t xml:space="preserve"> </w:t>
+        <w:t xml:space="preserve"> MsgHandler</w:t>
+      </w:r>
+      <w:r>
+        <w:rPr>
+          <w:rFonts w:ascii="Times" w:eastAsia="MS Mincho" w:hAnsi="Times"/>
+          <w:lang w:eastAsia="ja-JP"/>
+        </w:rPr>
+        <w:t xml:space="preserve"> : </w:t>
       </w:r>
       <w:r>
         <w:rPr>
@@ -6853,48 +5231,14 @@
           <w:rFonts w:ascii="Times" w:eastAsia="MS Mincho" w:hAnsi="Times"/>
           <w:lang w:eastAsia="ja-JP"/>
         </w:rPr>
-        <w:t xml:space="preserve"> </w:t>
-      </w:r>
-      <w:proofErr w:type="spellStart"/>
-      <w:proofErr w:type="gramStart"/>
-      <w:r>
-        <w:rPr>
-          <w:rFonts w:ascii="Times" w:eastAsia="MS Mincho" w:hAnsi="Times"/>
-          <w:lang w:eastAsia="ja-JP"/>
-        </w:rPr>
-        <w:t>NetworkFailInterface</w:t>
-      </w:r>
-      <w:proofErr w:type="spellEnd"/>
-      <w:r>
-        <w:rPr>
-          <w:rFonts w:ascii="Times" w:eastAsia="MS Mincho" w:hAnsi="Times"/>
-          <w:lang w:eastAsia="ja-JP"/>
-        </w:rPr>
-        <w:t xml:space="preserve"> :</w:t>
-      </w:r>
-      <w:proofErr w:type="gramEnd"/>
-      <w:r>
-        <w:rPr>
-          <w:rFonts w:ascii="Times" w:eastAsia="MS Mincho" w:hAnsi="Times"/>
-          <w:lang w:eastAsia="ja-JP"/>
-        </w:rPr>
-        <w:t xml:space="preserve"> implement this interface to handle the situation where a connection to </w:t>
-      </w:r>
-      <w:proofErr w:type="spellStart"/>
-      <w:r>
-        <w:rPr>
-          <w:rFonts w:ascii="Times" w:eastAsia="MS Mincho" w:hAnsi="Times"/>
-          <w:lang w:eastAsia="ja-JP"/>
-        </w:rPr>
-        <w:t>sid</w:t>
-      </w:r>
-      <w:proofErr w:type="spellEnd"/>
-      <w:r>
-        <w:rPr>
-          <w:rFonts w:ascii="Times" w:eastAsia="MS Mincho" w:hAnsi="Times"/>
-          <w:lang w:eastAsia="ja-JP"/>
-        </w:rPr>
-        <w:t xml:space="preserve"> is down.</w:t>
+        <w:t xml:space="preserve"> NetworkFailInterface</w:t>
+      </w:r>
+      <w:r>
+        <w:rPr>
+          <w:rFonts w:ascii="Times" w:eastAsia="MS Mincho" w:hAnsi="Times"/>
+          <w:lang w:eastAsia="ja-JP"/>
+        </w:rPr>
+        <w:t xml:space="preserve"> : implement this interface to handle the situation where a connection to sid is down.</w:t>
       </w:r>
     </w:p>
     <w:p>
@@ -6915,55 +5259,593 @@
           <w:rFonts w:ascii="Times" w:eastAsia="MS Mincho" w:hAnsi="Times"/>
           <w:lang w:eastAsia="ja-JP"/>
         </w:rPr>
+        <w:t xml:space="preserve"> NetworkHelper</w:t>
+      </w:r>
+      <w:r>
+        <w:rPr>
+          <w:rFonts w:ascii="Times" w:eastAsia="MS Mincho" w:hAnsi="Times"/>
+          <w:lang w:eastAsia="ja-JP"/>
+        </w:rPr>
+        <w:t xml:space="preserve"> : helper </w:t>
+      </w:r>
+      <w:r>
+        <w:rPr>
+          <w:rFonts w:ascii="Times" w:eastAsia="MS Mincho" w:hAnsi="Times"/>
+          <w:lang w:eastAsia="ja-JP"/>
+        </w:rPr>
+        <w:t>class with some function defined</w:t>
+      </w:r>
+      <w:r>
+        <w:rPr>
+          <w:rFonts w:ascii="Times" w:eastAsia="MS Mincho" w:hAnsi="Times"/>
+          <w:lang w:eastAsia="ja-JP"/>
+        </w:rPr>
+        <w:t xml:space="preserve"> 1. Sending and receiving message with socket (map-reduce) 2. Get the service of RMI (KPFS)</w:t>
+      </w:r>
+    </w:p>
+    <w:p>
+      <w:pPr>
+        <w:rPr>
+          <w:rFonts w:ascii="Times" w:eastAsia="MS Mincho" w:hAnsi="Times" w:hint="eastAsia"/>
+        </w:rPr>
+      </w:pPr>
+    </w:p>
+    <w:p>
+      <w:pPr>
+        <w:pStyle w:val="1"/>
+        <w:rPr>
+          <w:rFonts w:ascii="Times" w:hAnsi="Times" w:hint="eastAsia"/>
+        </w:rPr>
+      </w:pPr>
+      <w:r>
+        <w:rPr>
+          <w:rFonts w:ascii="Times" w:hAnsi="Times"/>
+          <w:lang w:eastAsia="ja-JP"/>
+        </w:rPr>
+        <w:t>I/O Library</w:t>
+      </w:r>
+    </w:p>
+    <w:p>
+      <w:pPr>
+        <w:pStyle w:val="2"/>
+        <w:rPr>
+          <w:rFonts w:ascii="Times" w:hAnsi="Times"/>
+        </w:rPr>
+      </w:pPr>
+      <w:r>
+        <w:rPr>
+          <w:rFonts w:ascii="Times" w:hAnsi="Times"/>
+        </w:rPr>
+        <w:t>For programmers who use our system</w:t>
+      </w:r>
+    </w:p>
+    <w:p>
+      <w:pPr>
+        <w:rPr>
+          <w:rFonts w:ascii="Times" w:hAnsi="Times"/>
+          <w:lang w:eastAsia="ja-JP"/>
+        </w:rPr>
+      </w:pPr>
+      <w:r>
+        <w:rPr>
+          <w:rFonts w:ascii="Times" w:hAnsi="Times"/>
+          <w:lang w:eastAsia="ja-JP"/>
+        </w:rPr>
+        <w:t>We simplify the Hadoop MapReduce library and provide two classes Pair and PairContainer for Application Programmer.</w:t>
+      </w:r>
+    </w:p>
+    <w:p>
+      <w:pPr>
+        <w:rPr>
+          <w:rFonts w:ascii="Times" w:hAnsi="Times"/>
+          <w:lang w:eastAsia="ja-JP"/>
+        </w:rPr>
+      </w:pPr>
+    </w:p>
+    <w:p>
+      <w:pPr>
+        <w:rPr>
+          <w:rFonts w:ascii="Times" w:hAnsi="Times"/>
+          <w:lang w:eastAsia="ja-JP"/>
+        </w:rPr>
+      </w:pPr>
+      <w:r>
+        <w:rPr>
+          <w:rFonts w:ascii="Times" w:hAnsi="Times"/>
+          <w:lang w:eastAsia="ja-JP"/>
+        </w:rPr>
+        <w:t>Pair is a class which has a String type key and an ArrayList&lt;String&gt; type value. It has following APIs</w:t>
+      </w:r>
+    </w:p>
+    <w:p>
+      <w:pPr>
+        <w:pStyle w:val="a5"/>
+        <w:numPr>
+          <w:ilvl w:val="0"/>
+          <w:numId w:val="21"/>
+        </w:numPr>
+        <w:ind w:leftChars="0"/>
+        <w:rPr>
+          <w:rFonts w:ascii="Times" w:hAnsi="Times"/>
+          <w:lang w:eastAsia="ja-JP"/>
+        </w:rPr>
+      </w:pPr>
+      <w:r>
+        <w:rPr>
+          <w:rFonts w:ascii="Courier" w:hAnsi="Courier"/>
+          <w:lang w:eastAsia="ja-JP"/>
+        </w:rPr>
+        <w:t>Pair(String line)</w:t>
+      </w:r>
+      <w:r>
+        <w:rPr>
+          <w:rFonts w:ascii="Times" w:hAnsi="Times"/>
+          <w:lang w:eastAsia="ja-JP"/>
+        </w:rPr>
+        <w:t>: constructor which will create a Pair if a line of String is input (the defined delimiter is colon )</w:t>
+      </w:r>
+    </w:p>
+    <w:p>
+      <w:pPr>
+        <w:pStyle w:val="a5"/>
+        <w:numPr>
+          <w:ilvl w:val="0"/>
+          <w:numId w:val="21"/>
+        </w:numPr>
+        <w:ind w:leftChars="0"/>
+        <w:rPr>
+          <w:rFonts w:ascii="Times" w:hAnsi="Times"/>
+          <w:lang w:eastAsia="ja-JP"/>
+        </w:rPr>
+      </w:pPr>
+      <w:r>
+        <w:rPr>
+          <w:rFonts w:ascii="Courier" w:hAnsi="Courier"/>
+          <w:lang w:eastAsia="ja-JP"/>
+        </w:rPr>
+        <w:t>Pair(String key, value)</w:t>
+      </w:r>
+      <w:r>
+        <w:rPr>
+          <w:rFonts w:ascii="Times" w:hAnsi="Times"/>
+          <w:lang w:eastAsia="ja-JP"/>
+        </w:rPr>
+        <w:t>: constructor which will create a Pair if a String type key and a String type value is input</w:t>
+      </w:r>
+    </w:p>
+    <w:p>
+      <w:pPr>
+        <w:pStyle w:val="a5"/>
+        <w:numPr>
+          <w:ilvl w:val="0"/>
+          <w:numId w:val="21"/>
+        </w:numPr>
+        <w:ind w:leftChars="0"/>
+        <w:rPr>
+          <w:rFonts w:ascii="Times" w:hAnsi="Times"/>
+          <w:lang w:eastAsia="ja-JP"/>
+        </w:rPr>
+      </w:pPr>
+      <w:r>
+        <w:rPr>
+          <w:rFonts w:ascii="Courier" w:hAnsi="Courier"/>
+          <w:lang w:eastAsia="ja-JP"/>
+        </w:rPr>
+        <w:t>Pair(String key, Iterator&lt;String&gt; val)</w:t>
+      </w:r>
+      <w:r>
+        <w:rPr>
+          <w:rFonts w:ascii="Times" w:hAnsi="Times"/>
+          <w:lang w:eastAsia="ja-JP"/>
+        </w:rPr>
+        <w:t xml:space="preserve"> : constructor which will create a Pair if a String type key and a String iterator is input</w:t>
+      </w:r>
+    </w:p>
+    <w:p>
+      <w:pPr>
+        <w:pStyle w:val="a5"/>
+        <w:numPr>
+          <w:ilvl w:val="0"/>
+          <w:numId w:val="21"/>
+        </w:numPr>
+        <w:ind w:leftChars="0"/>
+        <w:rPr>
+          <w:rFonts w:ascii="Times" w:hAnsi="Times"/>
+          <w:lang w:eastAsia="ja-JP"/>
+        </w:rPr>
+      </w:pPr>
+      <w:r>
+        <w:rPr>
+          <w:rFonts w:ascii="Courier" w:hAnsi="Courier"/>
+          <w:lang w:eastAsia="ja-JP"/>
+        </w:rPr>
+        <w:t>String toString()</w:t>
+      </w:r>
+      <w:r>
+        <w:rPr>
+          <w:rFonts w:ascii="Times" w:hAnsi="Times"/>
+          <w:lang w:eastAsia="ja-JP"/>
+        </w:rPr>
+        <w:t>: a Pair can convert to a String output, with key : value1,value2,…,valueN</w:t>
+      </w:r>
+    </w:p>
+    <w:p>
+      <w:pPr>
+        <w:pStyle w:val="a5"/>
+        <w:numPr>
+          <w:ilvl w:val="0"/>
+          <w:numId w:val="21"/>
+        </w:numPr>
+        <w:ind w:leftChars="0"/>
+        <w:rPr>
+          <w:rFonts w:ascii="Times" w:hAnsi="Times"/>
+          <w:lang w:eastAsia="ja-JP"/>
+        </w:rPr>
+      </w:pPr>
+      <w:r>
+        <w:rPr>
+          <w:rFonts w:ascii="Courier" w:hAnsi="Courier"/>
+          <w:lang w:eastAsia="ja-JP"/>
+        </w:rPr>
+        <w:t>String getFirst()/setFirst()</w:t>
+      </w:r>
+      <w:r>
+        <w:rPr>
+          <w:rFonts w:ascii="Times" w:hAnsi="Times"/>
+          <w:lang w:eastAsia="ja-JP"/>
+        </w:rPr>
+        <w:t xml:space="preserve"> : getter/setter for String type key</w:t>
+      </w:r>
+    </w:p>
+    <w:p>
+      <w:pPr>
+        <w:pStyle w:val="a5"/>
+        <w:numPr>
+          <w:ilvl w:val="0"/>
+          <w:numId w:val="21"/>
+        </w:numPr>
+        <w:ind w:leftChars="0"/>
+        <w:rPr>
+          <w:rFonts w:ascii="Times" w:hAnsi="Times"/>
+          <w:lang w:eastAsia="ja-JP"/>
+        </w:rPr>
+      </w:pPr>
+      <w:r>
+        <w:rPr>
+          <w:rFonts w:ascii="Courier" w:hAnsi="Courier"/>
+          <w:lang w:eastAsia="ja-JP"/>
+        </w:rPr>
+        <w:t>Iterator&lt;String&gt;getSecond/setSecond()</w:t>
+      </w:r>
+      <w:r>
+        <w:rPr>
+          <w:rFonts w:ascii="Times" w:hAnsi="Times"/>
+          <w:lang w:eastAsia="ja-JP"/>
+        </w:rPr>
+        <w:t>: getter/setter for Iterator&lt;String&gt; type value</w:t>
+      </w:r>
+    </w:p>
+    <w:p>
+      <w:pPr>
+        <w:pStyle w:val="a5"/>
+        <w:numPr>
+          <w:ilvl w:val="0"/>
+          <w:numId w:val="21"/>
+        </w:numPr>
+        <w:ind w:leftChars="0"/>
+        <w:rPr>
+          <w:rFonts w:ascii="Times" w:hAnsi="Times"/>
+          <w:lang w:eastAsia="ja-JP"/>
+        </w:rPr>
+      </w:pPr>
+      <w:r>
+        <w:rPr>
+          <w:rFonts w:ascii="Courier" w:hAnsi="Courier"/>
+          <w:lang w:eastAsia="ja-JP"/>
+        </w:rPr>
+        <w:t>int compareTo ()</w:t>
+      </w:r>
+      <w:r>
+        <w:rPr>
+          <w:rFonts w:ascii="Times" w:hAnsi="Times"/>
+          <w:lang w:eastAsia="ja-JP"/>
+        </w:rPr>
+        <w:t>: Pair instances will need to be sorted by key in PairContainer so it has to implement Comparable</w:t>
+      </w:r>
+    </w:p>
+    <w:p>
+      <w:pPr>
+        <w:rPr>
+          <w:rFonts w:ascii="Times" w:hAnsi="Times"/>
+          <w:lang w:eastAsia="ja-JP"/>
+        </w:rPr>
+      </w:pPr>
+    </w:p>
+    <w:p>
+      <w:pPr>
+        <w:rPr>
+          <w:rFonts w:ascii="Times" w:hAnsi="Times"/>
+          <w:lang w:eastAsia="ja-JP"/>
+        </w:rPr>
+      </w:pPr>
+      <w:r>
+        <w:rPr>
+          <w:rFonts w:ascii="Courier" w:hAnsi="Courier"/>
+          <w:lang w:eastAsia="ja-JP"/>
+        </w:rPr>
+        <w:t>PairContainer</w:t>
+      </w:r>
+      <w:r>
+        <w:rPr>
+          <w:rFonts w:ascii="Times" w:hAnsi="Times"/>
+          <w:lang w:eastAsia="ja-JP"/>
+        </w:rPr>
+        <w:t xml:space="preserve"> is a class which maintains a series of Pair instances. It has a </w:t>
+      </w:r>
+      <w:r>
+        <w:rPr>
+          <w:rFonts w:ascii="Courier" w:hAnsi="Courier"/>
+          <w:lang w:eastAsia="ja-JP"/>
+        </w:rPr>
+        <w:lastRenderedPageBreak/>
+        <w:t>ArrayList&lt;Pair&gt;</w:t>
+      </w:r>
+      <w:r>
+        <w:rPr>
+          <w:rFonts w:ascii="Times" w:hAnsi="Times"/>
+          <w:lang w:eastAsia="ja-JP"/>
+        </w:rPr>
+        <w:t xml:space="preserve"> structure to put/get/sort if needed. It has the following APIs:</w:t>
+      </w:r>
+    </w:p>
+    <w:p>
+      <w:pPr>
+        <w:pStyle w:val="a5"/>
+        <w:numPr>
+          <w:ilvl w:val="0"/>
+          <w:numId w:val="22"/>
+        </w:numPr>
+        <w:ind w:leftChars="0"/>
+        <w:rPr>
+          <w:rFonts w:ascii="Times" w:hAnsi="Times"/>
+          <w:lang w:eastAsia="ja-JP"/>
+        </w:rPr>
+      </w:pPr>
+      <w:r>
+        <w:rPr>
+          <w:rFonts w:ascii="Courier" w:hAnsi="Courier"/>
+          <w:lang w:eastAsia="ja-JP"/>
+        </w:rPr>
+        <w:t>PairContainer(Iterator&lt;Pair&gt; itor)</w:t>
+      </w:r>
+      <w:r>
+        <w:rPr>
+          <w:rFonts w:ascii="Times" w:hAnsi="Times"/>
+          <w:lang w:eastAsia="ja-JP"/>
+        </w:rPr>
+        <w:t xml:space="preserve"> : constructor which will create a PairContainer if an iterator to a Pair data structure is input.</w:t>
+      </w:r>
+    </w:p>
+    <w:p>
+      <w:pPr>
+        <w:pStyle w:val="a5"/>
+        <w:numPr>
+          <w:ilvl w:val="0"/>
+          <w:numId w:val="22"/>
+        </w:numPr>
+        <w:ind w:leftChars="0"/>
+        <w:rPr>
+          <w:rFonts w:ascii="Times" w:hAnsi="Times"/>
+          <w:lang w:eastAsia="ja-JP"/>
+        </w:rPr>
+      </w:pPr>
+      <w:r>
+        <w:rPr>
+          <w:rFonts w:ascii="Courier" w:hAnsi="Courier"/>
+          <w:lang w:eastAsia="ja-JP"/>
+        </w:rPr>
+        <w:t>void emit(Pair pair)</w:t>
+      </w:r>
+      <w:r>
+        <w:rPr>
+          <w:rFonts w:ascii="Times" w:hAnsi="Times"/>
+          <w:lang w:eastAsia="ja-JP"/>
+        </w:rPr>
+        <w:t xml:space="preserve"> : put a Pair instance into management.</w:t>
+      </w:r>
+    </w:p>
+    <w:p>
+      <w:pPr>
+        <w:pStyle w:val="a5"/>
+        <w:numPr>
+          <w:ilvl w:val="0"/>
+          <w:numId w:val="22"/>
+        </w:numPr>
+        <w:ind w:leftChars="0"/>
+        <w:rPr>
+          <w:rFonts w:ascii="Times" w:hAnsi="Times"/>
+          <w:lang w:eastAsia="ja-JP"/>
+        </w:rPr>
+      </w:pPr>
+      <w:r>
+        <w:rPr>
+          <w:rFonts w:ascii="Courier" w:hAnsi="Courier"/>
+          <w:lang w:eastAsia="ja-JP"/>
+        </w:rPr>
+        <w:t>void emit(String key, String val)</w:t>
+      </w:r>
+      <w:r>
+        <w:rPr>
+          <w:rFonts w:ascii="Times" w:hAnsi="Times"/>
+          <w:lang w:eastAsia="ja-JP"/>
+        </w:rPr>
+        <w:t xml:space="preserve"> : construct and put a Pair instance into management if a String type key and String type value is input</w:t>
+      </w:r>
+    </w:p>
+    <w:p>
+      <w:pPr>
+        <w:pStyle w:val="a5"/>
+        <w:numPr>
+          <w:ilvl w:val="0"/>
+          <w:numId w:val="22"/>
+        </w:numPr>
+        <w:ind w:leftChars="0"/>
+        <w:rPr>
+          <w:rFonts w:ascii="Times" w:hAnsi="Times"/>
+          <w:lang w:eastAsia="ja-JP"/>
+        </w:rPr>
+      </w:pPr>
+      <w:r>
+        <w:rPr>
+          <w:rFonts w:ascii="Courier" w:hAnsi="Courier"/>
+          <w:lang w:eastAsia="ja-JP"/>
+        </w:rPr>
+        <w:t>void mergeSameKey()</w:t>
+      </w:r>
+      <w:r>
+        <w:rPr>
+          <w:rFonts w:ascii="Times" w:hAnsi="Times"/>
+          <w:lang w:eastAsia="ja-JP"/>
+        </w:rPr>
+        <w:t xml:space="preserve"> : sort and merge the values if the key is the same</w:t>
+      </w:r>
+    </w:p>
+    <w:p>
+      <w:pPr>
+        <w:pStyle w:val="a5"/>
+        <w:numPr>
+          <w:ilvl w:val="0"/>
+          <w:numId w:val="22"/>
+        </w:numPr>
+        <w:ind w:leftChars="0"/>
+        <w:rPr>
+          <w:rFonts w:ascii="Times" w:hAnsi="Times"/>
+          <w:lang w:eastAsia="ja-JP"/>
+        </w:rPr>
+      </w:pPr>
+      <w:r>
+        <w:rPr>
+          <w:rFonts w:ascii="Courier" w:hAnsi="Courier"/>
+          <w:lang w:eastAsia="ja-JP"/>
+        </w:rPr>
+        <w:t>Iterator&lt;Pair&gt; getInitialIterator()</w:t>
+      </w:r>
+      <w:r>
+        <w:rPr>
+          <w:rFonts w:ascii="Times" w:hAnsi="Times"/>
+          <w:lang w:eastAsia="ja-JP"/>
+        </w:rPr>
+        <w:t xml:space="preserve"> : get the iterator to the list of values</w:t>
+      </w:r>
+    </w:p>
+    <w:p>
+      <w:pPr>
+        <w:pStyle w:val="a5"/>
+        <w:numPr>
+          <w:ilvl w:val="0"/>
+          <w:numId w:val="22"/>
+        </w:numPr>
+        <w:ind w:leftChars="0"/>
+        <w:rPr>
+          <w:rFonts w:ascii="Times" w:hAnsi="Times"/>
+          <w:lang w:eastAsia="ja-JP"/>
+        </w:rPr>
+      </w:pPr>
+      <w:r>
+        <w:rPr>
+          <w:rFonts w:ascii="Courier" w:hAnsi="Courier"/>
+          <w:lang w:eastAsia="ja-JP"/>
+        </w:rPr>
+        <w:t>String toString()</w:t>
+      </w:r>
+      <w:r>
+        <w:rPr>
+          <w:rFonts w:ascii="Times" w:hAnsi="Times"/>
+          <w:lang w:eastAsia="ja-JP"/>
+        </w:rPr>
+        <w:t xml:space="preserve"> : a PairContainer can convert to a String, with each Pair per line</w:t>
+      </w:r>
+    </w:p>
+    <w:p>
+      <w:pPr>
+        <w:pStyle w:val="a5"/>
+        <w:numPr>
+          <w:ilvl w:val="0"/>
+          <w:numId w:val="22"/>
+        </w:numPr>
+        <w:ind w:leftChars="0"/>
+        <w:rPr>
+          <w:rFonts w:ascii="Times" w:hAnsi="Times"/>
+          <w:lang w:eastAsia="ja-JP"/>
+        </w:rPr>
+      </w:pPr>
+      <w:r>
+        <w:rPr>
+          <w:rFonts w:ascii="Courier" w:hAnsi="Courier"/>
+          <w:lang w:eastAsia="ja-JP"/>
+        </w:rPr>
+        <w:t>void restoreFromString()</w:t>
+      </w:r>
+      <w:r>
+        <w:rPr>
+          <w:rFonts w:ascii="Times" w:hAnsi="Times"/>
+          <w:lang w:eastAsia="ja-JP"/>
+        </w:rPr>
+        <w:t xml:space="preserve"> : create a PairContainer from a String input, a Pair per line, a key with a list of value per Pair</w:t>
+      </w:r>
+    </w:p>
+    <w:p>
+      <w:pPr>
+        <w:pStyle w:val="2"/>
+        <w:rPr>
+          <w:rFonts w:ascii="Times" w:hAnsi="Times"/>
+        </w:rPr>
+      </w:pPr>
+      <w:r>
+        <w:rPr>
+          <w:rFonts w:ascii="Times" w:hAnsi="Times"/>
+        </w:rPr>
+        <w:t>For programmers who want to improve/understand our system</w:t>
+      </w:r>
+    </w:p>
+    <w:p>
+      <w:pPr>
+        <w:rPr>
+          <w:rFonts w:ascii="Times" w:hAnsi="Times"/>
+        </w:rPr>
+      </w:pPr>
+      <w:r>
+        <w:rPr>
+          <w:rFonts w:ascii="Times" w:hAnsi="Times"/>
+        </w:rPr>
+        <w:t xml:space="preserve">We designed the KPFS based on HDFS. </w:t>
+      </w:r>
+      <w:r>
+        <w:rPr>
+          <w:rFonts w:ascii="Times" w:hAnsi="Times"/>
+        </w:rPr>
+        <w:t>Every file in this file system is identified by the relative path, which is relative to the root directory specified in “config.txt”.</w:t>
+      </w:r>
+      <w:r>
+        <w:rPr>
+          <w:rFonts w:ascii="Times" w:hAnsi="Times"/>
+        </w:rPr>
         <w:t xml:space="preserve"> </w:t>
       </w:r>
-      <w:proofErr w:type="spellStart"/>
-      <w:proofErr w:type="gramStart"/>
-      <w:r>
-        <w:rPr>
-          <w:rFonts w:ascii="Times" w:eastAsia="MS Mincho" w:hAnsi="Times"/>
-          <w:lang w:eastAsia="ja-JP"/>
-        </w:rPr>
-        <w:t>NetworkHelper</w:t>
-      </w:r>
-      <w:proofErr w:type="spellEnd"/>
-      <w:r>
-        <w:rPr>
-          <w:rFonts w:ascii="Times" w:eastAsia="MS Mincho" w:hAnsi="Times"/>
-          <w:lang w:eastAsia="ja-JP"/>
-        </w:rPr>
-        <w:t xml:space="preserve"> :</w:t>
-      </w:r>
-      <w:proofErr w:type="gramEnd"/>
-      <w:r>
-        <w:rPr>
-          <w:rFonts w:ascii="Times" w:eastAsia="MS Mincho" w:hAnsi="Times"/>
-          <w:lang w:eastAsia="ja-JP"/>
-        </w:rPr>
-        <w:t xml:space="preserve"> helper </w:t>
-      </w:r>
-      <w:r>
-        <w:rPr>
-          <w:rFonts w:ascii="Times" w:eastAsia="MS Mincho" w:hAnsi="Times"/>
-          <w:lang w:eastAsia="ja-JP"/>
-        </w:rPr>
-        <w:t>class with some function defined</w:t>
-      </w:r>
-      <w:r>
-        <w:rPr>
-          <w:rFonts w:ascii="Times" w:eastAsia="MS Mincho" w:hAnsi="Times"/>
-          <w:lang w:eastAsia="ja-JP"/>
-        </w:rPr>
-        <w:t xml:space="preserve"> 1. Sending and receiving message with socket (map-reduce) 2. Get the service of RMI (KPFS)</w:t>
-      </w:r>
-    </w:p>
-    <w:p>
-      <w:pPr>
-        <w:rPr>
-          <w:rFonts w:ascii="Times" w:eastAsia="MS Mincho" w:hAnsi="Times"/>
-          <w:lang w:eastAsia="ja-JP"/>
-        </w:rPr>
-      </w:pPr>
+      <w:r>
+        <w:rPr>
+          <w:rFonts w:ascii="Times" w:hAnsi="Times"/>
+        </w:rPr>
+        <w:t>We implemented a class “KPFile” that encapsulates all the file operations (read and write) on KPFS. In our system, we take advantage of “KPFile” to simplify our I/O operation.</w:t>
+      </w:r>
+      <w:r>
+        <w:rPr>
+          <w:rFonts w:ascii="Times" w:hAnsi="Times"/>
+        </w:rPr>
+        <w:t xml:space="preserve"> For more information, please refer to the comments in the source code of KPFS, which is in package “hdfs”. </w:t>
+      </w:r>
+      <w:bookmarkStart w:id="0" w:name="_GoBack"/>
+      <w:bookmarkEnd w:id="0"/>
     </w:p>
     <w:sectPr>
       <w:pgSz w:w="12240" w:h="15840"/>
@@ -7639,6 +6521,184 @@
     </w:lvl>
   </w:abstractNum>
   <w:abstractNum w:abstractNumId="7">
+    <w:nsid w:val="308A62EF"/>
+    <w:multiLevelType w:val="hybridMultilevel"/>
+    <w:tmpl w:val="317A916A"/>
+    <w:lvl w:ilvl="0" w:tplc="13EA70FE">
+      <w:start w:val="1"/>
+      <w:numFmt w:val="decimal"/>
+      <w:lvlText w:val="(%1)"/>
+      <w:lvlJc w:val="left"/>
+      <w:pPr>
+        <w:ind w:left="360" w:hanging="360"/>
+      </w:pPr>
+      <w:rPr>
+        <w:rFonts w:hint="default"/>
+      </w:rPr>
+    </w:lvl>
+    <w:lvl w:ilvl="1" w:tplc="04090017" w:tentative="1">
+      <w:start w:val="1"/>
+      <w:numFmt w:val="aiueoFullWidth"/>
+      <w:lvlText w:val="(%2)"/>
+      <w:lvlJc w:val="left"/>
+      <w:pPr>
+        <w:ind w:left="840" w:hanging="420"/>
+      </w:pPr>
+    </w:lvl>
+    <w:lvl w:ilvl="2" w:tplc="04090011" w:tentative="1">
+      <w:start w:val="1"/>
+      <w:numFmt w:val="decimalEnclosedCircle"/>
+      <w:lvlText w:val="%3"/>
+      <w:lvlJc w:val="left"/>
+      <w:pPr>
+        <w:ind w:left="1260" w:hanging="420"/>
+      </w:pPr>
+    </w:lvl>
+    <w:lvl w:ilvl="3" w:tplc="0409000F" w:tentative="1">
+      <w:start w:val="1"/>
+      <w:numFmt w:val="decimal"/>
+      <w:lvlText w:val="%4."/>
+      <w:lvlJc w:val="left"/>
+      <w:pPr>
+        <w:ind w:left="1680" w:hanging="420"/>
+      </w:pPr>
+    </w:lvl>
+    <w:lvl w:ilvl="4" w:tplc="04090017" w:tentative="1">
+      <w:start w:val="1"/>
+      <w:numFmt w:val="aiueoFullWidth"/>
+      <w:lvlText w:val="(%5)"/>
+      <w:lvlJc w:val="left"/>
+      <w:pPr>
+        <w:ind w:left="2100" w:hanging="420"/>
+      </w:pPr>
+    </w:lvl>
+    <w:lvl w:ilvl="5" w:tplc="04090011" w:tentative="1">
+      <w:start w:val="1"/>
+      <w:numFmt w:val="decimalEnclosedCircle"/>
+      <w:lvlText w:val="%6"/>
+      <w:lvlJc w:val="left"/>
+      <w:pPr>
+        <w:ind w:left="2520" w:hanging="420"/>
+      </w:pPr>
+    </w:lvl>
+    <w:lvl w:ilvl="6" w:tplc="0409000F" w:tentative="1">
+      <w:start w:val="1"/>
+      <w:numFmt w:val="decimal"/>
+      <w:lvlText w:val="%7."/>
+      <w:lvlJc w:val="left"/>
+      <w:pPr>
+        <w:ind w:left="2940" w:hanging="420"/>
+      </w:pPr>
+    </w:lvl>
+    <w:lvl w:ilvl="7" w:tplc="04090017" w:tentative="1">
+      <w:start w:val="1"/>
+      <w:numFmt w:val="aiueoFullWidth"/>
+      <w:lvlText w:val="(%8)"/>
+      <w:lvlJc w:val="left"/>
+      <w:pPr>
+        <w:ind w:left="3360" w:hanging="420"/>
+      </w:pPr>
+    </w:lvl>
+    <w:lvl w:ilvl="8" w:tplc="04090011" w:tentative="1">
+      <w:start w:val="1"/>
+      <w:numFmt w:val="decimalEnclosedCircle"/>
+      <w:lvlText w:val="%9"/>
+      <w:lvlJc w:val="left"/>
+      <w:pPr>
+        <w:ind w:left="3780" w:hanging="420"/>
+      </w:pPr>
+    </w:lvl>
+  </w:abstractNum>
+  <w:abstractNum w:abstractNumId="8">
+    <w:nsid w:val="320243E9"/>
+    <w:multiLevelType w:val="hybridMultilevel"/>
+    <w:tmpl w:val="F1E8D656"/>
+    <w:lvl w:ilvl="0" w:tplc="089A48A2">
+      <w:start w:val="1"/>
+      <w:numFmt w:val="decimal"/>
+      <w:lvlText w:val="(%1)"/>
+      <w:lvlJc w:val="left"/>
+      <w:pPr>
+        <w:ind w:left="360" w:hanging="360"/>
+      </w:pPr>
+      <w:rPr>
+        <w:rFonts w:hint="default"/>
+      </w:rPr>
+    </w:lvl>
+    <w:lvl w:ilvl="1" w:tplc="04090017" w:tentative="1">
+      <w:start w:val="1"/>
+      <w:numFmt w:val="aiueoFullWidth"/>
+      <w:lvlText w:val="(%2)"/>
+      <w:lvlJc w:val="left"/>
+      <w:pPr>
+        <w:ind w:left="840" w:hanging="420"/>
+      </w:pPr>
+    </w:lvl>
+    <w:lvl w:ilvl="2" w:tplc="04090011" w:tentative="1">
+      <w:start w:val="1"/>
+      <w:numFmt w:val="decimalEnclosedCircle"/>
+      <w:lvlText w:val="%3"/>
+      <w:lvlJc w:val="left"/>
+      <w:pPr>
+        <w:ind w:left="1260" w:hanging="420"/>
+      </w:pPr>
+    </w:lvl>
+    <w:lvl w:ilvl="3" w:tplc="0409000F" w:tentative="1">
+      <w:start w:val="1"/>
+      <w:numFmt w:val="decimal"/>
+      <w:lvlText w:val="%4."/>
+      <w:lvlJc w:val="left"/>
+      <w:pPr>
+        <w:ind w:left="1680" w:hanging="420"/>
+      </w:pPr>
+    </w:lvl>
+    <w:lvl w:ilvl="4" w:tplc="04090017" w:tentative="1">
+      <w:start w:val="1"/>
+      <w:numFmt w:val="aiueoFullWidth"/>
+      <w:lvlText w:val="(%5)"/>
+      <w:lvlJc w:val="left"/>
+      <w:pPr>
+        <w:ind w:left="2100" w:hanging="420"/>
+      </w:pPr>
+    </w:lvl>
+    <w:lvl w:ilvl="5" w:tplc="04090011" w:tentative="1">
+      <w:start w:val="1"/>
+      <w:numFmt w:val="decimalEnclosedCircle"/>
+      <w:lvlText w:val="%6"/>
+      <w:lvlJc w:val="left"/>
+      <w:pPr>
+        <w:ind w:left="2520" w:hanging="420"/>
+      </w:pPr>
+    </w:lvl>
+    <w:lvl w:ilvl="6" w:tplc="0409000F" w:tentative="1">
+      <w:start w:val="1"/>
+      <w:numFmt w:val="decimal"/>
+      <w:lvlText w:val="%7."/>
+      <w:lvlJc w:val="left"/>
+      <w:pPr>
+        <w:ind w:left="2940" w:hanging="420"/>
+      </w:pPr>
+    </w:lvl>
+    <w:lvl w:ilvl="7" w:tplc="04090017" w:tentative="1">
+      <w:start w:val="1"/>
+      <w:numFmt w:val="aiueoFullWidth"/>
+      <w:lvlText w:val="(%8)"/>
+      <w:lvlJc w:val="left"/>
+      <w:pPr>
+        <w:ind w:left="3360" w:hanging="420"/>
+      </w:pPr>
+    </w:lvl>
+    <w:lvl w:ilvl="8" w:tplc="04090011" w:tentative="1">
+      <w:start w:val="1"/>
+      <w:numFmt w:val="decimalEnclosedCircle"/>
+      <w:lvlText w:val="%9"/>
+      <w:lvlJc w:val="left"/>
+      <w:pPr>
+        <w:ind w:left="3780" w:hanging="420"/>
+      </w:pPr>
+    </w:lvl>
+  </w:abstractNum>
+  <w:abstractNum w:abstractNumId="9">
     <w:nsid w:val="35BE7BED"/>
     <w:multiLevelType w:val="hybridMultilevel"/>
     <w:tmpl w:val="1A4AF192"/>
@@ -7727,7 +6787,7 @@
       </w:pPr>
     </w:lvl>
   </w:abstractNum>
-  <w:abstractNum w:abstractNumId="8">
+  <w:abstractNum w:abstractNumId="10">
     <w:nsid w:val="3C2F1C02"/>
     <w:multiLevelType w:val="hybridMultilevel"/>
     <w:tmpl w:val="4322FEDE"/>
@@ -7816,7 +6876,7 @@
       </w:pPr>
     </w:lvl>
   </w:abstractNum>
-  <w:abstractNum w:abstractNumId="9">
+  <w:abstractNum w:abstractNumId="11">
     <w:nsid w:val="45935D80"/>
     <w:multiLevelType w:val="hybridMultilevel"/>
     <w:tmpl w:val="E94A4098"/>
@@ -7905,7 +6965,7 @@
       </w:pPr>
     </w:lvl>
   </w:abstractNum>
-  <w:abstractNum w:abstractNumId="10">
+  <w:abstractNum w:abstractNumId="12">
     <w:nsid w:val="50C56376"/>
     <w:multiLevelType w:val="hybridMultilevel"/>
     <w:tmpl w:val="3556877C"/>
@@ -7994,7 +7054,7 @@
       </w:pPr>
     </w:lvl>
   </w:abstractNum>
-  <w:abstractNum w:abstractNumId="11">
+  <w:abstractNum w:abstractNumId="13">
     <w:nsid w:val="574F3328"/>
     <w:multiLevelType w:val="hybridMultilevel"/>
     <w:tmpl w:val="99500962"/>
@@ -8083,7 +7143,7 @@
       </w:pPr>
     </w:lvl>
   </w:abstractNum>
-  <w:abstractNum w:abstractNumId="12">
+  <w:abstractNum w:abstractNumId="14">
     <w:nsid w:val="5BB9076F"/>
     <w:multiLevelType w:val="hybridMultilevel"/>
     <w:tmpl w:val="6CC89252"/>
@@ -8172,7 +7232,7 @@
       </w:pPr>
     </w:lvl>
   </w:abstractNum>
-  <w:abstractNum w:abstractNumId="13">
+  <w:abstractNum w:abstractNumId="15">
     <w:nsid w:val="6242532C"/>
     <w:multiLevelType w:val="hybridMultilevel"/>
     <w:tmpl w:val="3B408E8C"/>
@@ -8261,7 +7321,7 @@
       </w:pPr>
     </w:lvl>
   </w:abstractNum>
-  <w:abstractNum w:abstractNumId="14">
+  <w:abstractNum w:abstractNumId="16">
     <w:nsid w:val="6281344F"/>
     <w:multiLevelType w:val="hybridMultilevel"/>
     <w:tmpl w:val="9282F8E0"/>
@@ -8350,7 +7410,7 @@
       </w:pPr>
     </w:lvl>
   </w:abstractNum>
-  <w:abstractNum w:abstractNumId="15">
+  <w:abstractNum w:abstractNumId="17">
     <w:nsid w:val="64B957CC"/>
     <w:multiLevelType w:val="hybridMultilevel"/>
     <w:tmpl w:val="7406A25A"/>
@@ -8440,7 +7500,7 @@
       </w:pPr>
     </w:lvl>
   </w:abstractNum>
-  <w:abstractNum w:abstractNumId="16">
+  <w:abstractNum w:abstractNumId="18">
     <w:nsid w:val="661E4FDD"/>
     <w:multiLevelType w:val="hybridMultilevel"/>
     <w:tmpl w:val="27EE3D42"/>
@@ -8529,7 +7589,7 @@
       </w:pPr>
     </w:lvl>
   </w:abstractNum>
-  <w:abstractNum w:abstractNumId="17">
+  <w:abstractNum w:abstractNumId="19">
     <w:nsid w:val="708B4587"/>
     <w:multiLevelType w:val="hybridMultilevel"/>
     <w:tmpl w:val="019C4088"/>
@@ -8618,7 +7678,7 @@
       </w:pPr>
     </w:lvl>
   </w:abstractNum>
-  <w:abstractNum w:abstractNumId="18">
+  <w:abstractNum w:abstractNumId="20">
     <w:nsid w:val="730378D3"/>
     <w:multiLevelType w:val="hybridMultilevel"/>
     <w:tmpl w:val="D6561958"/>
@@ -8707,7 +7767,7 @@
       </w:pPr>
     </w:lvl>
   </w:abstractNum>
-  <w:abstractNum w:abstractNumId="19">
+  <w:abstractNum w:abstractNumId="21">
     <w:nsid w:val="7C385218"/>
     <w:multiLevelType w:val="hybridMultilevel"/>
     <w:tmpl w:val="5A446CB4"/>
@@ -8797,19 +7857,19 @@
     </w:lvl>
   </w:abstractNum>
   <w:num w:numId="1">
-    <w:abstractNumId w:val="16"/>
+    <w:abstractNumId w:val="18"/>
   </w:num>
   <w:num w:numId="2">
-    <w:abstractNumId w:val="7"/>
+    <w:abstractNumId w:val="9"/>
   </w:num>
   <w:num w:numId="3">
-    <w:abstractNumId w:val="13"/>
+    <w:abstractNumId w:val="15"/>
   </w:num>
   <w:num w:numId="4">
-    <w:abstractNumId w:val="8"/>
+    <w:abstractNumId w:val="10"/>
   </w:num>
   <w:num w:numId="5">
-    <w:abstractNumId w:val="12"/>
+    <w:abstractNumId w:val="14"/>
   </w:num>
   <w:num w:numId="6">
     <w:abstractNumId w:val="1"/>
@@ -8821,7 +7881,7 @@
     <w:abstractNumId w:val="4"/>
   </w:num>
   <w:num w:numId="9">
-    <w:abstractNumId w:val="10"/>
+    <w:abstractNumId w:val="12"/>
   </w:num>
   <w:num w:numId="10">
     <w:abstractNumId w:val="0"/>
@@ -8833,28 +7893,34 @@
     <w:abstractNumId w:val="5"/>
   </w:num>
   <w:num w:numId="13">
-    <w:abstractNumId w:val="15"/>
+    <w:abstractNumId w:val="17"/>
   </w:num>
   <w:num w:numId="14">
     <w:abstractNumId w:val="6"/>
   </w:num>
   <w:num w:numId="15">
+    <w:abstractNumId w:val="13"/>
+  </w:num>
+  <w:num w:numId="16">
+    <w:abstractNumId w:val="21"/>
+  </w:num>
+  <w:num w:numId="17">
+    <w:abstractNumId w:val="20"/>
+  </w:num>
+  <w:num w:numId="18">
+    <w:abstractNumId w:val="16"/>
+  </w:num>
+  <w:num w:numId="19">
     <w:abstractNumId w:val="11"/>
   </w:num>
-  <w:num w:numId="16">
+  <w:num w:numId="20">
     <w:abstractNumId w:val="19"/>
   </w:num>
-  <w:num w:numId="17">
-    <w:abstractNumId w:val="18"/>
+  <w:num w:numId="21">
+    <w:abstractNumId w:val="8"/>
   </w:num>
-  <w:num w:numId="18">
-    <w:abstractNumId w:val="14"/>
-  </w:num>
-  <w:num w:numId="19">
-    <w:abstractNumId w:val="9"/>
-  </w:num>
-  <w:num w:numId="20">
-    <w:abstractNumId w:val="17"/>
+  <w:num w:numId="22">
+    <w:abstractNumId w:val="7"/>
   </w:num>
 </w:numbering>
 </file>

</xml_diff>